<commit_message>
Änderungen von UNI auf GIT
</commit_message>
<xml_diff>
--- a/Doku/DIN.docx
+++ b/Doku/DIN.docx
@@ -15,6 +15,9 @@
     <w:p/>
     <w:p/>
     <w:p>
+      <w:pPr>
+        <w:spacing w:line="360" w:lineRule="auto"/>
+      </w:pPr>
       <w:r>
         <w:t>Eigenschaften:</w:t>
       </w:r>
@@ -26,6 +29,7 @@
           <w:ilvl w:val="0"/>
           <w:numId w:val="1"/>
         </w:numPr>
+        <w:spacing w:line="360" w:lineRule="auto"/>
       </w:pPr>
       <w:r>
         <w:t>Relais mit maximaler Schaltlast</w:t>
@@ -40,6 +44,7 @@
     <w:p>
       <w:pPr>
         <w:pStyle w:val="Listenabsatz"/>
+        <w:spacing w:line="360" w:lineRule="auto"/>
       </w:pPr>
       <w:r>
         <w:t xml:space="preserve">(- </w:t>
@@ -51,34 +56,10 @@
         <w:t>Relais mit maximaler Schaltlast</w:t>
       </w:r>
       <w:r>
-        <w:t xml:space="preserve"> </w:t>
-      </w:r>
-      <w:r>
-        <w:t>bei 230V</w:t>
-      </w:r>
-      <w:r>
-        <w:t xml:space="preserve"> AC</w:t>
-      </w:r>
-      <w:r>
-        <w:t xml:space="preserve">: </w:t>
-      </w:r>
-      <w:r>
-        <w:t xml:space="preserve"> 2500</w:t>
-      </w:r>
-      <w:r>
-        <w:t xml:space="preserve"> VA (AC1</w:t>
-      </w:r>
-      <w:r>
-        <w:t>), 500</w:t>
-      </w:r>
-      <w:r>
-        <w:t xml:space="preserve"> VA (AC15), </w:t>
-      </w:r>
-      <w:r>
-        <w:t>370</w:t>
-      </w:r>
-      <w:r>
-        <w:t xml:space="preserve"> W (AC3)</w:t>
+        <w:t xml:space="preserve"> bei 230V AC</w:t>
+      </w:r>
+      <w:r>
+        <w:t>:  2500 VA (AC1), 500 VA (AC15), 370 W (AC3)</w:t>
       </w:r>
     </w:p>
     <w:p>
@@ -88,6 +69,7 @@
           <w:ilvl w:val="0"/>
           <w:numId w:val="1"/>
         </w:numPr>
+        <w:spacing w:line="360" w:lineRule="auto"/>
       </w:pPr>
       <w:r>
         <w:t>2 – 3 Temperatursensoren für PT100/PT1000 Widerstände (2-Draht-Messung)</w:t>
@@ -100,6 +82,7 @@
           <w:ilvl w:val="0"/>
           <w:numId w:val="1"/>
         </w:numPr>
+        <w:spacing w:line="360" w:lineRule="auto"/>
       </w:pPr>
       <w:r>
         <w:t>Selbstrückstellende Sicherung</w:t>
@@ -112,6 +95,7 @@
           <w:ilvl w:val="0"/>
           <w:numId w:val="1"/>
         </w:numPr>
+        <w:spacing w:line="360" w:lineRule="auto"/>
       </w:pPr>
       <w:r>
         <w:t xml:space="preserve">Schutz gegen Überspannung </w:t>
@@ -124,6 +108,7 @@
           <w:ilvl w:val="0"/>
           <w:numId w:val="1"/>
         </w:numPr>
+        <w:spacing w:line="360" w:lineRule="auto"/>
       </w:pPr>
       <w:r>
         <w:t xml:space="preserve">Schutz gegen </w:t>
@@ -141,6 +126,7 @@
           <w:ilvl w:val="0"/>
           <w:numId w:val="1"/>
         </w:numPr>
+        <w:spacing w:line="360" w:lineRule="auto"/>
       </w:pPr>
       <w:r>
         <w:t>ESD-Schutz</w:t>
@@ -153,6 +139,7 @@
           <w:ilvl w:val="0"/>
           <w:numId w:val="1"/>
         </w:numPr>
+        <w:spacing w:line="360" w:lineRule="auto"/>
       </w:pPr>
       <w:r>
         <w:t xml:space="preserve">CAN-Schnittstelle auf Frontklemme und Rückseitenbus </w:t>
@@ -165,6 +152,7 @@
           <w:ilvl w:val="0"/>
           <w:numId w:val="1"/>
         </w:numPr>
+        <w:spacing w:line="360" w:lineRule="auto"/>
       </w:pPr>
       <w:r>
         <w:t>CAN ID über DIP einstellbar</w:t>
@@ -177,6 +165,7 @@
           <w:ilvl w:val="0"/>
           <w:numId w:val="1"/>
         </w:numPr>
+        <w:spacing w:line="360" w:lineRule="auto"/>
       </w:pPr>
       <w:r>
         <w:t>I2C-Schnittstelle auf Rückseitenbus (optional)</w:t>
@@ -189,24 +178,32 @@
           <w:ilvl w:val="0"/>
           <w:numId w:val="1"/>
         </w:numPr>
-      </w:pPr>
-      <w:r>
-        <w:t xml:space="preserve">UART-Schnittstelle auf Platine zu </w:t>
-      </w:r>
-      <w:proofErr w:type="spellStart"/>
-      <w:r>
-        <w:t>Debuggingzwecken</w:t>
-      </w:r>
-      <w:proofErr w:type="spellEnd"/>
-    </w:p>
-    <w:p/>
-    <w:p/>
-    <w:p/>
-    <w:p/>
-    <w:p/>
-    <w:p/>
-    <w:p/>
-    <w:p>
+        <w:spacing w:line="360" w:lineRule="auto"/>
+      </w:pPr>
+      <w:r>
+        <w:t>UART-Schnittstelle auf Platine zu Debugging</w:t>
+      </w:r>
+      <w:r>
+        <w:t xml:space="preserve"> Z</w:t>
+      </w:r>
+      <w:r>
+        <w:t>wecken</w:t>
+      </w:r>
+    </w:p>
+    <w:p>
+      <w:pPr>
+        <w:spacing w:line="360" w:lineRule="auto"/>
+      </w:pPr>
+    </w:p>
+    <w:p>
+      <w:pPr>
+        <w:spacing w:line="360" w:lineRule="auto"/>
+      </w:pPr>
+    </w:p>
+    <w:p>
+      <w:pPr>
+        <w:spacing w:line="360" w:lineRule="auto"/>
+      </w:pPr>
       <w:r>
         <w:t>Technische Daten:</w:t>
       </w:r>
@@ -218,6 +215,7 @@
           <w:ilvl w:val="0"/>
           <w:numId w:val="1"/>
         </w:numPr>
+        <w:spacing w:line="360" w:lineRule="auto"/>
       </w:pPr>
       <w:r>
         <w:t>Betriebsspannung: 24V DC</w:t>
@@ -230,6 +228,7 @@
           <w:ilvl w:val="0"/>
           <w:numId w:val="1"/>
         </w:numPr>
+        <w:spacing w:line="360" w:lineRule="auto"/>
       </w:pPr>
       <w:r>
         <w:t>Leistungsaufnahme:</w:t>
@@ -242,6 +241,7 @@
           <w:ilvl w:val="0"/>
           <w:numId w:val="1"/>
         </w:numPr>
+        <w:spacing w:line="360" w:lineRule="auto"/>
       </w:pPr>
       <w:r>
         <w:t>Übertragungsrate CAN:</w:t>
@@ -254,6 +254,7 @@
           <w:ilvl w:val="0"/>
           <w:numId w:val="1"/>
         </w:numPr>
+        <w:spacing w:line="360" w:lineRule="auto"/>
       </w:pPr>
       <w:r>
         <w:t>Übertragungsrate I2C:</w:t>
@@ -266,6 +267,7 @@
           <w:ilvl w:val="0"/>
           <w:numId w:val="1"/>
         </w:numPr>
+        <w:spacing w:line="360" w:lineRule="auto"/>
       </w:pPr>
       <w:r>
         <w:t>Status am Bus: aktiver Knoten</w:t>
@@ -278,6 +280,7 @@
           <w:ilvl w:val="0"/>
           <w:numId w:val="1"/>
         </w:numPr>
+        <w:spacing w:line="360" w:lineRule="auto"/>
       </w:pPr>
       <w:r>
         <w:t>ESD-Schutz:</w:t>
@@ -290,46 +293,1723 @@
           <w:ilvl w:val="0"/>
           <w:numId w:val="1"/>
         </w:numPr>
-      </w:pPr>
-      <w:r>
-        <w:t xml:space="preserve">Schaltlast Relais </w:t>
-      </w:r>
-      <w:r>
-        <w:t>bei 230V AC:  1500 VA (AC1), 300 VA (AC15), 185 W (AC3)</w:t>
-      </w:r>
-    </w:p>
-    <w:p>
-      <w:pPr>
-        <w:pStyle w:val="Listenabsatz"/>
-      </w:pPr>
-    </w:p>
-    <w:p>
-      <w:pPr>
-        <w:pStyle w:val="Listenabsatz"/>
-      </w:pPr>
-    </w:p>
-    <w:p>
-      <w:pPr>
-        <w:pStyle w:val="Listenabsatz"/>
-      </w:pPr>
-    </w:p>
-    <w:p>
-      <w:pPr>
-        <w:pStyle w:val="Listenabsatz"/>
-      </w:pPr>
-    </w:p>
+        <w:spacing w:line="360" w:lineRule="auto"/>
+      </w:pPr>
+      <w:r>
+        <w:t>Schaltlast Relais bei 230V AC:  1500 VA (AC1), 300 VA (AC15), 185 W (AC3)</w:t>
+      </w:r>
+    </w:p>
+    <w:p>
+      <w:r>
+        <w:br w:type="page"/>
+      </w:r>
+    </w:p>
+    <w:sdt>
+      <w:sdtPr>
+        <w:id w:val="2086336340"/>
+        <w:docPartObj>
+          <w:docPartGallery w:val="Table of Contents"/>
+          <w:docPartUnique/>
+        </w:docPartObj>
+      </w:sdtPr>
+      <w:sdtEndPr>
+        <w:rPr>
+          <w:rFonts w:asciiTheme="minorHAnsi" w:eastAsiaTheme="minorHAnsi" w:hAnsiTheme="minorHAnsi" w:cstheme="minorBidi"/>
+          <w:b/>
+          <w:bCs/>
+          <w:color w:val="auto"/>
+          <w:sz w:val="22"/>
+          <w:szCs w:val="22"/>
+          <w:lang w:eastAsia="en-US"/>
+        </w:rPr>
+      </w:sdtEndPr>
+      <w:sdtContent>
+        <w:p>
+          <w:pPr>
+            <w:pStyle w:val="Inhaltsverzeichnisberschrift"/>
+          </w:pPr>
+          <w:r>
+            <w:t>Inhalt</w:t>
+          </w:r>
+        </w:p>
+        <w:p>
+          <w:pPr>
+            <w:pStyle w:val="Verzeichnis1"/>
+            <w:tabs>
+              <w:tab w:val="right" w:leader="dot" w:pos="9062"/>
+            </w:tabs>
+            <w:rPr>
+              <w:rFonts w:eastAsiaTheme="minorEastAsia"/>
+              <w:noProof/>
+              <w:lang w:eastAsia="de-DE"/>
+            </w:rPr>
+          </w:pPr>
+          <w:r>
+            <w:rPr>
+              <w:b/>
+              <w:bCs/>
+            </w:rPr>
+            <w:fldChar w:fldCharType="begin"/>
+          </w:r>
+          <w:r>
+            <w:rPr>
+              <w:b/>
+              <w:bCs/>
+            </w:rPr>
+            <w:instrText xml:space="preserve"> TOC \o "1-3" \h \z \u </w:instrText>
+          </w:r>
+          <w:r>
+            <w:rPr>
+              <w:b/>
+              <w:bCs/>
+            </w:rPr>
+            <w:fldChar w:fldCharType="separate"/>
+          </w:r>
+          <w:hyperlink w:anchor="_Toc531942281" w:history="1">
+            <w:r>
+              <w:rPr>
+                <w:rStyle w:val="Hyperlink"/>
+                <w:noProof/>
+              </w:rPr>
+              <w:t>Aufgabenstellung</w:t>
+            </w:r>
+            <w:r>
+              <w:rPr>
+                <w:noProof/>
+                <w:webHidden/>
+              </w:rPr>
+              <w:tab/>
+            </w:r>
+            <w:r>
+              <w:rPr>
+                <w:noProof/>
+                <w:webHidden/>
+              </w:rPr>
+              <w:fldChar w:fldCharType="begin"/>
+            </w:r>
+            <w:r>
+              <w:rPr>
+                <w:noProof/>
+                <w:webHidden/>
+              </w:rPr>
+              <w:instrText xml:space="preserve"> PAGEREF _Toc531942281 \h </w:instrText>
+            </w:r>
+            <w:r>
+              <w:rPr>
+                <w:noProof/>
+                <w:webHidden/>
+              </w:rPr>
+            </w:r>
+            <w:r>
+              <w:rPr>
+                <w:noProof/>
+                <w:webHidden/>
+              </w:rPr>
+              <w:fldChar w:fldCharType="separate"/>
+            </w:r>
+            <w:r>
+              <w:rPr>
+                <w:noProof/>
+                <w:webHidden/>
+              </w:rPr>
+              <w:t>3</w:t>
+            </w:r>
+            <w:r>
+              <w:rPr>
+                <w:noProof/>
+                <w:webHidden/>
+              </w:rPr>
+              <w:fldChar w:fldCharType="end"/>
+            </w:r>
+          </w:hyperlink>
+        </w:p>
+        <w:p>
+          <w:pPr>
+            <w:pStyle w:val="Verzeichnis1"/>
+            <w:tabs>
+              <w:tab w:val="right" w:leader="dot" w:pos="9062"/>
+            </w:tabs>
+            <w:rPr>
+              <w:rFonts w:eastAsiaTheme="minorEastAsia"/>
+              <w:noProof/>
+              <w:lang w:eastAsia="de-DE"/>
+            </w:rPr>
+          </w:pPr>
+          <w:hyperlink w:anchor="_Toc531942282" w:history="1">
+            <w:r>
+              <w:rPr>
+                <w:rStyle w:val="Hyperlink"/>
+                <w:noProof/>
+              </w:rPr>
+              <w:t>Beschreibung der Hardware</w:t>
+            </w:r>
+            <w:r>
+              <w:rPr>
+                <w:noProof/>
+                <w:webHidden/>
+              </w:rPr>
+              <w:tab/>
+            </w:r>
+            <w:r>
+              <w:rPr>
+                <w:noProof/>
+                <w:webHidden/>
+              </w:rPr>
+              <w:fldChar w:fldCharType="begin"/>
+            </w:r>
+            <w:r>
+              <w:rPr>
+                <w:noProof/>
+                <w:webHidden/>
+              </w:rPr>
+              <w:instrText xml:space="preserve"> PAGEREF _Toc531942282 \h </w:instrText>
+            </w:r>
+            <w:r>
+              <w:rPr>
+                <w:noProof/>
+                <w:webHidden/>
+              </w:rPr>
+            </w:r>
+            <w:r>
+              <w:rPr>
+                <w:noProof/>
+                <w:webHidden/>
+              </w:rPr>
+              <w:fldChar w:fldCharType="separate"/>
+            </w:r>
+            <w:r>
+              <w:rPr>
+                <w:noProof/>
+                <w:webHidden/>
+              </w:rPr>
+              <w:t>4</w:t>
+            </w:r>
+            <w:r>
+              <w:rPr>
+                <w:noProof/>
+                <w:webHidden/>
+              </w:rPr>
+              <w:fldChar w:fldCharType="end"/>
+            </w:r>
+          </w:hyperlink>
+        </w:p>
+        <w:p>
+          <w:pPr>
+            <w:pStyle w:val="Verzeichnis2"/>
+            <w:tabs>
+              <w:tab w:val="right" w:leader="dot" w:pos="9062"/>
+            </w:tabs>
+            <w:rPr>
+              <w:rFonts w:eastAsiaTheme="minorEastAsia"/>
+              <w:noProof/>
+              <w:lang w:eastAsia="de-DE"/>
+            </w:rPr>
+          </w:pPr>
+          <w:hyperlink w:anchor="_Toc531942283" w:history="1">
+            <w:r>
+              <w:rPr>
+                <w:rStyle w:val="Hyperlink"/>
+                <w:noProof/>
+              </w:rPr>
+              <w:t>Spannungsversorgung</w:t>
+            </w:r>
+            <w:r>
+              <w:rPr>
+                <w:noProof/>
+                <w:webHidden/>
+              </w:rPr>
+              <w:tab/>
+            </w:r>
+            <w:r>
+              <w:rPr>
+                <w:noProof/>
+                <w:webHidden/>
+              </w:rPr>
+              <w:fldChar w:fldCharType="begin"/>
+            </w:r>
+            <w:r>
+              <w:rPr>
+                <w:noProof/>
+                <w:webHidden/>
+              </w:rPr>
+              <w:instrText xml:space="preserve"> PAGEREF _Toc531942283 \h </w:instrText>
+            </w:r>
+            <w:r>
+              <w:rPr>
+                <w:noProof/>
+                <w:webHidden/>
+              </w:rPr>
+            </w:r>
+            <w:r>
+              <w:rPr>
+                <w:noProof/>
+                <w:webHidden/>
+              </w:rPr>
+              <w:fldChar w:fldCharType="separate"/>
+            </w:r>
+            <w:r>
+              <w:rPr>
+                <w:noProof/>
+                <w:webHidden/>
+              </w:rPr>
+              <w:t>4</w:t>
+            </w:r>
+            <w:r>
+              <w:rPr>
+                <w:noProof/>
+                <w:webHidden/>
+              </w:rPr>
+              <w:fldChar w:fldCharType="end"/>
+            </w:r>
+          </w:hyperlink>
+        </w:p>
+        <w:p>
+          <w:pPr>
+            <w:pStyle w:val="Verzeichnis2"/>
+            <w:tabs>
+              <w:tab w:val="right" w:leader="dot" w:pos="9062"/>
+            </w:tabs>
+            <w:rPr>
+              <w:rFonts w:eastAsiaTheme="minorEastAsia"/>
+              <w:noProof/>
+              <w:lang w:eastAsia="de-DE"/>
+            </w:rPr>
+          </w:pPr>
+          <w:hyperlink w:anchor="_Toc531942284" w:history="1">
+            <w:r>
+              <w:rPr>
+                <w:rStyle w:val="Hyperlink"/>
+                <w:noProof/>
+              </w:rPr>
+              <w:t>Microcontroller</w:t>
+            </w:r>
+            <w:r>
+              <w:rPr>
+                <w:noProof/>
+                <w:webHidden/>
+              </w:rPr>
+              <w:tab/>
+            </w:r>
+            <w:r>
+              <w:rPr>
+                <w:noProof/>
+                <w:webHidden/>
+              </w:rPr>
+              <w:fldChar w:fldCharType="begin"/>
+            </w:r>
+            <w:r>
+              <w:rPr>
+                <w:noProof/>
+                <w:webHidden/>
+              </w:rPr>
+              <w:instrText xml:space="preserve"> PAGEREF _Toc531942284 \h </w:instrText>
+            </w:r>
+            <w:r>
+              <w:rPr>
+                <w:noProof/>
+                <w:webHidden/>
+              </w:rPr>
+            </w:r>
+            <w:r>
+              <w:rPr>
+                <w:noProof/>
+                <w:webHidden/>
+              </w:rPr>
+              <w:fldChar w:fldCharType="separate"/>
+            </w:r>
+            <w:r>
+              <w:rPr>
+                <w:noProof/>
+                <w:webHidden/>
+              </w:rPr>
+              <w:t>5</w:t>
+            </w:r>
+            <w:r>
+              <w:rPr>
+                <w:noProof/>
+                <w:webHidden/>
+              </w:rPr>
+              <w:fldChar w:fldCharType="end"/>
+            </w:r>
+          </w:hyperlink>
+        </w:p>
+        <w:p>
+          <w:pPr>
+            <w:pStyle w:val="Verzeichnis2"/>
+            <w:tabs>
+              <w:tab w:val="right" w:leader="dot" w:pos="9062"/>
+            </w:tabs>
+            <w:rPr>
+              <w:rFonts w:eastAsiaTheme="minorEastAsia"/>
+              <w:noProof/>
+              <w:lang w:eastAsia="de-DE"/>
+            </w:rPr>
+          </w:pPr>
+          <w:hyperlink w:anchor="_Toc531942285" w:history="1">
+            <w:r>
+              <w:rPr>
+                <w:rStyle w:val="Hyperlink"/>
+                <w:noProof/>
+              </w:rPr>
+              <w:t>Kommunikationsinterfaces</w:t>
+            </w:r>
+            <w:r>
+              <w:rPr>
+                <w:noProof/>
+                <w:webHidden/>
+              </w:rPr>
+              <w:tab/>
+            </w:r>
+            <w:r>
+              <w:rPr>
+                <w:noProof/>
+                <w:webHidden/>
+              </w:rPr>
+              <w:fldChar w:fldCharType="begin"/>
+            </w:r>
+            <w:r>
+              <w:rPr>
+                <w:noProof/>
+                <w:webHidden/>
+              </w:rPr>
+              <w:instrText xml:space="preserve"> PAGEREF _Toc531942285 \h </w:instrText>
+            </w:r>
+            <w:r>
+              <w:rPr>
+                <w:noProof/>
+                <w:webHidden/>
+              </w:rPr>
+            </w:r>
+            <w:r>
+              <w:rPr>
+                <w:noProof/>
+                <w:webHidden/>
+              </w:rPr>
+              <w:fldChar w:fldCharType="separate"/>
+            </w:r>
+            <w:r>
+              <w:rPr>
+                <w:noProof/>
+                <w:webHidden/>
+              </w:rPr>
+              <w:t>6</w:t>
+            </w:r>
+            <w:r>
+              <w:rPr>
+                <w:noProof/>
+                <w:webHidden/>
+              </w:rPr>
+              <w:fldChar w:fldCharType="end"/>
+            </w:r>
+          </w:hyperlink>
+        </w:p>
+        <w:p>
+          <w:pPr>
+            <w:pStyle w:val="Verzeichnis3"/>
+            <w:tabs>
+              <w:tab w:val="right" w:leader="dot" w:pos="9062"/>
+            </w:tabs>
+            <w:rPr>
+              <w:rFonts w:eastAsiaTheme="minorEastAsia"/>
+              <w:noProof/>
+              <w:lang w:eastAsia="de-DE"/>
+            </w:rPr>
+          </w:pPr>
+          <w:hyperlink w:anchor="_Toc531942286" w:history="1">
+            <w:r>
+              <w:rPr>
+                <w:rStyle w:val="Hyperlink"/>
+                <w:noProof/>
+              </w:rPr>
+              <w:t>I2C-Interface</w:t>
+            </w:r>
+            <w:r>
+              <w:rPr>
+                <w:noProof/>
+                <w:webHidden/>
+              </w:rPr>
+              <w:tab/>
+            </w:r>
+            <w:r>
+              <w:rPr>
+                <w:noProof/>
+                <w:webHidden/>
+              </w:rPr>
+              <w:fldChar w:fldCharType="begin"/>
+            </w:r>
+            <w:r>
+              <w:rPr>
+                <w:noProof/>
+                <w:webHidden/>
+              </w:rPr>
+              <w:instrText xml:space="preserve"> PAGEREF _Toc531942286 \h </w:instrText>
+            </w:r>
+            <w:r>
+              <w:rPr>
+                <w:noProof/>
+                <w:webHidden/>
+              </w:rPr>
+            </w:r>
+            <w:r>
+              <w:rPr>
+                <w:noProof/>
+                <w:webHidden/>
+              </w:rPr>
+              <w:fldChar w:fldCharType="separate"/>
+            </w:r>
+            <w:r>
+              <w:rPr>
+                <w:noProof/>
+                <w:webHidden/>
+              </w:rPr>
+              <w:t>6</w:t>
+            </w:r>
+            <w:r>
+              <w:rPr>
+                <w:noProof/>
+                <w:webHidden/>
+              </w:rPr>
+              <w:fldChar w:fldCharType="end"/>
+            </w:r>
+          </w:hyperlink>
+        </w:p>
+        <w:p>
+          <w:pPr>
+            <w:pStyle w:val="Verzeichnis3"/>
+            <w:tabs>
+              <w:tab w:val="right" w:leader="dot" w:pos="9062"/>
+            </w:tabs>
+            <w:rPr>
+              <w:rFonts w:eastAsiaTheme="minorEastAsia"/>
+              <w:noProof/>
+              <w:lang w:eastAsia="de-DE"/>
+            </w:rPr>
+          </w:pPr>
+          <w:hyperlink w:anchor="_Toc531942287" w:history="1">
+            <w:r>
+              <w:rPr>
+                <w:rStyle w:val="Hyperlink"/>
+                <w:noProof/>
+              </w:rPr>
+              <w:t>UART-Interface</w:t>
+            </w:r>
+            <w:r>
+              <w:rPr>
+                <w:noProof/>
+                <w:webHidden/>
+              </w:rPr>
+              <w:tab/>
+            </w:r>
+            <w:r>
+              <w:rPr>
+                <w:noProof/>
+                <w:webHidden/>
+              </w:rPr>
+              <w:fldChar w:fldCharType="begin"/>
+            </w:r>
+            <w:r>
+              <w:rPr>
+                <w:noProof/>
+                <w:webHidden/>
+              </w:rPr>
+              <w:instrText xml:space="preserve"> PAGEREF _Toc531942287 \h </w:instrText>
+            </w:r>
+            <w:r>
+              <w:rPr>
+                <w:noProof/>
+                <w:webHidden/>
+              </w:rPr>
+            </w:r>
+            <w:r>
+              <w:rPr>
+                <w:noProof/>
+                <w:webHidden/>
+              </w:rPr>
+              <w:fldChar w:fldCharType="separate"/>
+            </w:r>
+            <w:r>
+              <w:rPr>
+                <w:noProof/>
+                <w:webHidden/>
+              </w:rPr>
+              <w:t>7</w:t>
+            </w:r>
+            <w:r>
+              <w:rPr>
+                <w:noProof/>
+                <w:webHidden/>
+              </w:rPr>
+              <w:fldChar w:fldCharType="end"/>
+            </w:r>
+          </w:hyperlink>
+        </w:p>
+        <w:p>
+          <w:pPr>
+            <w:pStyle w:val="Verzeichnis3"/>
+            <w:tabs>
+              <w:tab w:val="right" w:leader="dot" w:pos="9062"/>
+            </w:tabs>
+            <w:rPr>
+              <w:rFonts w:eastAsiaTheme="minorEastAsia"/>
+              <w:noProof/>
+              <w:lang w:eastAsia="de-DE"/>
+            </w:rPr>
+          </w:pPr>
+          <w:hyperlink w:anchor="_Toc531942288" w:history="1">
+            <w:r>
+              <w:rPr>
+                <w:rStyle w:val="Hyperlink"/>
+                <w:noProof/>
+              </w:rPr>
+              <w:t>JTAG-Interface</w:t>
+            </w:r>
+            <w:r>
+              <w:rPr>
+                <w:noProof/>
+                <w:webHidden/>
+              </w:rPr>
+              <w:tab/>
+            </w:r>
+            <w:r>
+              <w:rPr>
+                <w:noProof/>
+                <w:webHidden/>
+              </w:rPr>
+              <w:fldChar w:fldCharType="begin"/>
+            </w:r>
+            <w:r>
+              <w:rPr>
+                <w:noProof/>
+                <w:webHidden/>
+              </w:rPr>
+              <w:instrText xml:space="preserve"> PAGEREF _Toc531942288 \h </w:instrText>
+            </w:r>
+            <w:r>
+              <w:rPr>
+                <w:noProof/>
+                <w:webHidden/>
+              </w:rPr>
+            </w:r>
+            <w:r>
+              <w:rPr>
+                <w:noProof/>
+                <w:webHidden/>
+              </w:rPr>
+              <w:fldChar w:fldCharType="separate"/>
+            </w:r>
+            <w:r>
+              <w:rPr>
+                <w:noProof/>
+                <w:webHidden/>
+              </w:rPr>
+              <w:t>7</w:t>
+            </w:r>
+            <w:r>
+              <w:rPr>
+                <w:noProof/>
+                <w:webHidden/>
+              </w:rPr>
+              <w:fldChar w:fldCharType="end"/>
+            </w:r>
+          </w:hyperlink>
+        </w:p>
+        <w:p>
+          <w:pPr>
+            <w:pStyle w:val="Verzeichnis3"/>
+            <w:tabs>
+              <w:tab w:val="right" w:leader="dot" w:pos="9062"/>
+            </w:tabs>
+            <w:rPr>
+              <w:rFonts w:eastAsiaTheme="minorEastAsia"/>
+              <w:noProof/>
+              <w:lang w:eastAsia="de-DE"/>
+            </w:rPr>
+          </w:pPr>
+          <w:hyperlink w:anchor="_Toc531942289" w:history="1">
+            <w:r>
+              <w:rPr>
+                <w:rStyle w:val="Hyperlink"/>
+                <w:noProof/>
+              </w:rPr>
+              <w:t>CAN-Interface</w:t>
+            </w:r>
+            <w:r>
+              <w:rPr>
+                <w:noProof/>
+                <w:webHidden/>
+              </w:rPr>
+              <w:tab/>
+            </w:r>
+            <w:r>
+              <w:rPr>
+                <w:noProof/>
+                <w:webHidden/>
+              </w:rPr>
+              <w:fldChar w:fldCharType="begin"/>
+            </w:r>
+            <w:r>
+              <w:rPr>
+                <w:noProof/>
+                <w:webHidden/>
+              </w:rPr>
+              <w:instrText xml:space="preserve"> PAGEREF _Toc531942289 \h </w:instrText>
+            </w:r>
+            <w:r>
+              <w:rPr>
+                <w:noProof/>
+                <w:webHidden/>
+              </w:rPr>
+            </w:r>
+            <w:r>
+              <w:rPr>
+                <w:noProof/>
+                <w:webHidden/>
+              </w:rPr>
+              <w:fldChar w:fldCharType="separate"/>
+            </w:r>
+            <w:r>
+              <w:rPr>
+                <w:noProof/>
+                <w:webHidden/>
+              </w:rPr>
+              <w:t>8</w:t>
+            </w:r>
+            <w:r>
+              <w:rPr>
+                <w:noProof/>
+                <w:webHidden/>
+              </w:rPr>
+              <w:fldChar w:fldCharType="end"/>
+            </w:r>
+          </w:hyperlink>
+        </w:p>
+        <w:p>
+          <w:pPr>
+            <w:pStyle w:val="Verzeichnis2"/>
+            <w:tabs>
+              <w:tab w:val="right" w:leader="dot" w:pos="9062"/>
+            </w:tabs>
+            <w:rPr>
+              <w:rFonts w:eastAsiaTheme="minorEastAsia"/>
+              <w:noProof/>
+              <w:lang w:eastAsia="de-DE"/>
+            </w:rPr>
+          </w:pPr>
+          <w:hyperlink w:anchor="_Toc531942290" w:history="1">
+            <w:r>
+              <w:rPr>
+                <w:rStyle w:val="Hyperlink"/>
+                <w:noProof/>
+              </w:rPr>
+              <w:t>Anbindung an das Gehäuse</w:t>
+            </w:r>
+            <w:r>
+              <w:rPr>
+                <w:noProof/>
+                <w:webHidden/>
+              </w:rPr>
+              <w:tab/>
+            </w:r>
+            <w:r>
+              <w:rPr>
+                <w:noProof/>
+                <w:webHidden/>
+              </w:rPr>
+              <w:fldChar w:fldCharType="begin"/>
+            </w:r>
+            <w:r>
+              <w:rPr>
+                <w:noProof/>
+                <w:webHidden/>
+              </w:rPr>
+              <w:instrText xml:space="preserve"> PAGEREF _Toc531942290 \h </w:instrText>
+            </w:r>
+            <w:r>
+              <w:rPr>
+                <w:noProof/>
+                <w:webHidden/>
+              </w:rPr>
+            </w:r>
+            <w:r>
+              <w:rPr>
+                <w:noProof/>
+                <w:webHidden/>
+              </w:rPr>
+              <w:fldChar w:fldCharType="separate"/>
+            </w:r>
+            <w:r>
+              <w:rPr>
+                <w:noProof/>
+                <w:webHidden/>
+              </w:rPr>
+              <w:t>9</w:t>
+            </w:r>
+            <w:r>
+              <w:rPr>
+                <w:noProof/>
+                <w:webHidden/>
+              </w:rPr>
+              <w:fldChar w:fldCharType="end"/>
+            </w:r>
+          </w:hyperlink>
+        </w:p>
+        <w:p>
+          <w:pPr>
+            <w:pStyle w:val="Verzeichnis2"/>
+            <w:tabs>
+              <w:tab w:val="right" w:leader="dot" w:pos="9062"/>
+            </w:tabs>
+            <w:rPr>
+              <w:rFonts w:eastAsiaTheme="minorEastAsia"/>
+              <w:noProof/>
+              <w:lang w:eastAsia="de-DE"/>
+            </w:rPr>
+          </w:pPr>
+          <w:hyperlink w:anchor="_Toc531942291" w:history="1">
+            <w:r>
+              <w:rPr>
+                <w:rStyle w:val="Hyperlink"/>
+                <w:noProof/>
+              </w:rPr>
+              <w:t>Temperatursensoren</w:t>
+            </w:r>
+            <w:r>
+              <w:rPr>
+                <w:noProof/>
+                <w:webHidden/>
+              </w:rPr>
+              <w:tab/>
+            </w:r>
+            <w:r>
+              <w:rPr>
+                <w:noProof/>
+                <w:webHidden/>
+              </w:rPr>
+              <w:fldChar w:fldCharType="begin"/>
+            </w:r>
+            <w:r>
+              <w:rPr>
+                <w:noProof/>
+                <w:webHidden/>
+              </w:rPr>
+              <w:instrText xml:space="preserve"> PAGEREF _Toc531942291 \h </w:instrText>
+            </w:r>
+            <w:r>
+              <w:rPr>
+                <w:noProof/>
+                <w:webHidden/>
+              </w:rPr>
+            </w:r>
+            <w:r>
+              <w:rPr>
+                <w:noProof/>
+                <w:webHidden/>
+              </w:rPr>
+              <w:fldChar w:fldCharType="separate"/>
+            </w:r>
+            <w:r>
+              <w:rPr>
+                <w:noProof/>
+                <w:webHidden/>
+              </w:rPr>
+              <w:t>10</w:t>
+            </w:r>
+            <w:r>
+              <w:rPr>
+                <w:noProof/>
+                <w:webHidden/>
+              </w:rPr>
+              <w:fldChar w:fldCharType="end"/>
+            </w:r>
+          </w:hyperlink>
+        </w:p>
+        <w:p>
+          <w:r>
+            <w:rPr>
+              <w:b/>
+              <w:bCs/>
+            </w:rPr>
+            <w:fldChar w:fldCharType="end"/>
+          </w:r>
+        </w:p>
+      </w:sdtContent>
+    </w:sdt>
+    <w:p>
+      <w:pPr>
+        <w:pStyle w:val="Abbildungsverzeichnis"/>
+        <w:tabs>
+          <w:tab w:val="right" w:leader="dot" w:pos="9062"/>
+        </w:tabs>
+        <w:rPr>
+          <w:rFonts w:eastAsiaTheme="minorEastAsia"/>
+          <w:noProof/>
+          <w:lang w:eastAsia="de-DE"/>
+        </w:rPr>
+      </w:pPr>
+      <w:r>
+        <w:fldChar w:fldCharType="begin"/>
+      </w:r>
+      <w:r>
+        <w:instrText xml:space="preserve"> TOC \h \z \c "Abbildung" </w:instrText>
+      </w:r>
+      <w:r>
+        <w:fldChar w:fldCharType="separate"/>
+      </w:r>
+      <w:hyperlink w:anchor="_Toc531942226" w:history="1">
+        <w:r>
+          <w:rPr>
+            <w:rStyle w:val="Hyperlink"/>
+            <w:noProof/>
+          </w:rPr>
+          <w:t>Abbildung 1: Blockschaltbild Solarregler</w:t>
+        </w:r>
+        <w:r>
+          <w:rPr>
+            <w:noProof/>
+            <w:webHidden/>
+          </w:rPr>
+          <w:tab/>
+        </w:r>
+        <w:r>
+          <w:rPr>
+            <w:noProof/>
+            <w:webHidden/>
+          </w:rPr>
+          <w:fldChar w:fldCharType="begin"/>
+        </w:r>
+        <w:r>
+          <w:rPr>
+            <w:noProof/>
+            <w:webHidden/>
+          </w:rPr>
+          <w:instrText xml:space="preserve"> PAGEREF _Toc531942226 \h </w:instrText>
+        </w:r>
+        <w:r>
+          <w:rPr>
+            <w:noProof/>
+            <w:webHidden/>
+          </w:rPr>
+        </w:r>
+        <w:r>
+          <w:rPr>
+            <w:noProof/>
+            <w:webHidden/>
+          </w:rPr>
+          <w:fldChar w:fldCharType="separate"/>
+        </w:r>
+        <w:r>
+          <w:rPr>
+            <w:noProof/>
+            <w:webHidden/>
+          </w:rPr>
+          <w:t>3</w:t>
+        </w:r>
+        <w:r>
+          <w:rPr>
+            <w:noProof/>
+            <w:webHidden/>
+          </w:rPr>
+          <w:fldChar w:fldCharType="end"/>
+        </w:r>
+      </w:hyperlink>
+    </w:p>
+    <w:p>
+      <w:pPr>
+        <w:pStyle w:val="Abbildungsverzeichnis"/>
+        <w:tabs>
+          <w:tab w:val="right" w:leader="dot" w:pos="9062"/>
+        </w:tabs>
+        <w:rPr>
+          <w:rFonts w:eastAsiaTheme="minorEastAsia"/>
+          <w:noProof/>
+          <w:lang w:eastAsia="de-DE"/>
+        </w:rPr>
+      </w:pPr>
+      <w:hyperlink w:anchor="_Toc531942227" w:history="1">
+        <w:r>
+          <w:rPr>
+            <w:rStyle w:val="Hyperlink"/>
+            <w:noProof/>
+          </w:rPr>
+          <w:t>Abbildung 2:Spannungsversorgung des HS-Moduls</w:t>
+        </w:r>
+        <w:r>
+          <w:rPr>
+            <w:noProof/>
+            <w:webHidden/>
+          </w:rPr>
+          <w:tab/>
+        </w:r>
+        <w:r>
+          <w:rPr>
+            <w:noProof/>
+            <w:webHidden/>
+          </w:rPr>
+          <w:fldChar w:fldCharType="begin"/>
+        </w:r>
+        <w:r>
+          <w:rPr>
+            <w:noProof/>
+            <w:webHidden/>
+          </w:rPr>
+          <w:instrText xml:space="preserve"> PAGEREF _Toc531942227 \h </w:instrText>
+        </w:r>
+        <w:r>
+          <w:rPr>
+            <w:noProof/>
+            <w:webHidden/>
+          </w:rPr>
+        </w:r>
+        <w:r>
+          <w:rPr>
+            <w:noProof/>
+            <w:webHidden/>
+          </w:rPr>
+          <w:fldChar w:fldCharType="separate"/>
+        </w:r>
+        <w:r>
+          <w:rPr>
+            <w:noProof/>
+            <w:webHidden/>
+          </w:rPr>
+          <w:t>4</w:t>
+        </w:r>
+        <w:r>
+          <w:rPr>
+            <w:noProof/>
+            <w:webHidden/>
+          </w:rPr>
+          <w:fldChar w:fldCharType="end"/>
+        </w:r>
+      </w:hyperlink>
+    </w:p>
+    <w:p>
+      <w:pPr>
+        <w:pStyle w:val="Abbildungsverzeichnis"/>
+        <w:tabs>
+          <w:tab w:val="right" w:leader="dot" w:pos="9062"/>
+        </w:tabs>
+        <w:rPr>
+          <w:rFonts w:eastAsiaTheme="minorEastAsia"/>
+          <w:noProof/>
+          <w:lang w:eastAsia="de-DE"/>
+        </w:rPr>
+      </w:pPr>
+      <w:hyperlink w:anchor="_Toc531942228" w:history="1">
+        <w:r>
+          <w:rPr>
+            <w:rStyle w:val="Hyperlink"/>
+            <w:noProof/>
+          </w:rPr>
+          <w:t>Abbildung 3: Grundlegende Beschaltung des Microcontrollers STM32F105RBT6</w:t>
+        </w:r>
+        <w:r>
+          <w:rPr>
+            <w:noProof/>
+            <w:webHidden/>
+          </w:rPr>
+          <w:tab/>
+        </w:r>
+        <w:r>
+          <w:rPr>
+            <w:noProof/>
+            <w:webHidden/>
+          </w:rPr>
+          <w:fldChar w:fldCharType="begin"/>
+        </w:r>
+        <w:r>
+          <w:rPr>
+            <w:noProof/>
+            <w:webHidden/>
+          </w:rPr>
+          <w:instrText xml:space="preserve"> PAGEREF _Toc531942228 \h </w:instrText>
+        </w:r>
+        <w:r>
+          <w:rPr>
+            <w:noProof/>
+            <w:webHidden/>
+          </w:rPr>
+        </w:r>
+        <w:r>
+          <w:rPr>
+            <w:noProof/>
+            <w:webHidden/>
+          </w:rPr>
+          <w:fldChar w:fldCharType="separate"/>
+        </w:r>
+        <w:r>
+          <w:rPr>
+            <w:noProof/>
+            <w:webHidden/>
+          </w:rPr>
+          <w:t>5</w:t>
+        </w:r>
+        <w:r>
+          <w:rPr>
+            <w:noProof/>
+            <w:webHidden/>
+          </w:rPr>
+          <w:fldChar w:fldCharType="end"/>
+        </w:r>
+      </w:hyperlink>
+    </w:p>
+    <w:p>
+      <w:pPr>
+        <w:pStyle w:val="Abbildungsverzeichnis"/>
+        <w:tabs>
+          <w:tab w:val="right" w:leader="dot" w:pos="9062"/>
+        </w:tabs>
+        <w:rPr>
+          <w:rFonts w:eastAsiaTheme="minorEastAsia"/>
+          <w:noProof/>
+          <w:lang w:eastAsia="de-DE"/>
+        </w:rPr>
+      </w:pPr>
+      <w:hyperlink w:anchor="_Toc531942229" w:history="1">
+        <w:r>
+          <w:rPr>
+            <w:rStyle w:val="Hyperlink"/>
+            <w:noProof/>
+          </w:rPr>
+          <w:t>Abbildung 4: Beschaltung der GPIOs des Controllers</w:t>
+        </w:r>
+        <w:r>
+          <w:rPr>
+            <w:noProof/>
+            <w:webHidden/>
+          </w:rPr>
+          <w:tab/>
+        </w:r>
+        <w:r>
+          <w:rPr>
+            <w:noProof/>
+            <w:webHidden/>
+          </w:rPr>
+          <w:fldChar w:fldCharType="begin"/>
+        </w:r>
+        <w:r>
+          <w:rPr>
+            <w:noProof/>
+            <w:webHidden/>
+          </w:rPr>
+          <w:instrText xml:space="preserve"> PAGEREF _Toc531942229 \h </w:instrText>
+        </w:r>
+        <w:r>
+          <w:rPr>
+            <w:noProof/>
+            <w:webHidden/>
+          </w:rPr>
+        </w:r>
+        <w:r>
+          <w:rPr>
+            <w:noProof/>
+            <w:webHidden/>
+          </w:rPr>
+          <w:fldChar w:fldCharType="separate"/>
+        </w:r>
+        <w:r>
+          <w:rPr>
+            <w:noProof/>
+            <w:webHidden/>
+          </w:rPr>
+          <w:t>6</w:t>
+        </w:r>
+        <w:r>
+          <w:rPr>
+            <w:noProof/>
+            <w:webHidden/>
+          </w:rPr>
+          <w:fldChar w:fldCharType="end"/>
+        </w:r>
+      </w:hyperlink>
+    </w:p>
+    <w:p>
+      <w:pPr>
+        <w:pStyle w:val="Abbildungsverzeichnis"/>
+        <w:tabs>
+          <w:tab w:val="right" w:leader="dot" w:pos="9062"/>
+        </w:tabs>
+        <w:rPr>
+          <w:rFonts w:eastAsiaTheme="minorEastAsia"/>
+          <w:noProof/>
+          <w:lang w:eastAsia="de-DE"/>
+        </w:rPr>
+      </w:pPr>
+      <w:hyperlink w:anchor="_Toc531942230" w:history="1">
+        <w:r>
+          <w:rPr>
+            <w:rStyle w:val="Hyperlink"/>
+            <w:noProof/>
+          </w:rPr>
+          <w:t>Abbildung 5: Das I2C-Interface wird über ein RTR TVS-Array IC2-3 ESD geschützt</w:t>
+        </w:r>
+        <w:r>
+          <w:rPr>
+            <w:noProof/>
+            <w:webHidden/>
+          </w:rPr>
+          <w:tab/>
+        </w:r>
+        <w:r>
+          <w:rPr>
+            <w:noProof/>
+            <w:webHidden/>
+          </w:rPr>
+          <w:fldChar w:fldCharType="begin"/>
+        </w:r>
+        <w:r>
+          <w:rPr>
+            <w:noProof/>
+            <w:webHidden/>
+          </w:rPr>
+          <w:instrText xml:space="preserve"> PAGEREF _Toc531942230 \h </w:instrText>
+        </w:r>
+        <w:r>
+          <w:rPr>
+            <w:noProof/>
+            <w:webHidden/>
+          </w:rPr>
+        </w:r>
+        <w:r>
+          <w:rPr>
+            <w:noProof/>
+            <w:webHidden/>
+          </w:rPr>
+          <w:fldChar w:fldCharType="separate"/>
+        </w:r>
+        <w:r>
+          <w:rPr>
+            <w:noProof/>
+            <w:webHidden/>
+          </w:rPr>
+          <w:t>6</w:t>
+        </w:r>
+        <w:r>
+          <w:rPr>
+            <w:noProof/>
+            <w:webHidden/>
+          </w:rPr>
+          <w:fldChar w:fldCharType="end"/>
+        </w:r>
+      </w:hyperlink>
+    </w:p>
+    <w:p>
+      <w:pPr>
+        <w:pStyle w:val="Abbildungsverzeichnis"/>
+        <w:tabs>
+          <w:tab w:val="right" w:leader="dot" w:pos="9062"/>
+        </w:tabs>
+        <w:rPr>
+          <w:rFonts w:eastAsiaTheme="minorEastAsia"/>
+          <w:noProof/>
+          <w:lang w:eastAsia="de-DE"/>
+        </w:rPr>
+      </w:pPr>
+      <w:hyperlink w:anchor="_Toc531942231" w:history="1">
+        <w:r>
+          <w:rPr>
+            <w:rStyle w:val="Hyperlink"/>
+            <w:noProof/>
+          </w:rPr>
+          <w:t>Abbildung 6: UART Interface ohne zusätzliche Beschaltung</w:t>
+        </w:r>
+        <w:r>
+          <w:rPr>
+            <w:noProof/>
+            <w:webHidden/>
+          </w:rPr>
+          <w:tab/>
+        </w:r>
+        <w:r>
+          <w:rPr>
+            <w:noProof/>
+            <w:webHidden/>
+          </w:rPr>
+          <w:fldChar w:fldCharType="begin"/>
+        </w:r>
+        <w:r>
+          <w:rPr>
+            <w:noProof/>
+            <w:webHidden/>
+          </w:rPr>
+          <w:instrText xml:space="preserve"> PAGEREF _Toc531942231 \h </w:instrText>
+        </w:r>
+        <w:r>
+          <w:rPr>
+            <w:noProof/>
+            <w:webHidden/>
+          </w:rPr>
+        </w:r>
+        <w:r>
+          <w:rPr>
+            <w:noProof/>
+            <w:webHidden/>
+          </w:rPr>
+          <w:fldChar w:fldCharType="separate"/>
+        </w:r>
+        <w:r>
+          <w:rPr>
+            <w:noProof/>
+            <w:webHidden/>
+          </w:rPr>
+          <w:t>7</w:t>
+        </w:r>
+        <w:r>
+          <w:rPr>
+            <w:noProof/>
+            <w:webHidden/>
+          </w:rPr>
+          <w:fldChar w:fldCharType="end"/>
+        </w:r>
+      </w:hyperlink>
+    </w:p>
+    <w:p>
+      <w:pPr>
+        <w:pStyle w:val="Abbildungsverzeichnis"/>
+        <w:tabs>
+          <w:tab w:val="right" w:leader="dot" w:pos="9062"/>
+        </w:tabs>
+        <w:rPr>
+          <w:rFonts w:eastAsiaTheme="minorEastAsia"/>
+          <w:noProof/>
+          <w:lang w:eastAsia="de-DE"/>
+        </w:rPr>
+      </w:pPr>
+      <w:hyperlink w:anchor="_Toc531942232" w:history="1">
+        <w:r>
+          <w:rPr>
+            <w:rStyle w:val="Hyperlink"/>
+            <w:noProof/>
+          </w:rPr>
+          <w:t>Abbildung 7: Segger Link zur Anbindung des JTAG-Interfaces</w:t>
+        </w:r>
+        <w:r>
+          <w:rPr>
+            <w:noProof/>
+            <w:webHidden/>
+          </w:rPr>
+          <w:tab/>
+        </w:r>
+        <w:r>
+          <w:rPr>
+            <w:noProof/>
+            <w:webHidden/>
+          </w:rPr>
+          <w:fldChar w:fldCharType="begin"/>
+        </w:r>
+        <w:r>
+          <w:rPr>
+            <w:noProof/>
+            <w:webHidden/>
+          </w:rPr>
+          <w:instrText xml:space="preserve"> PAGEREF _Toc531942232 \h </w:instrText>
+        </w:r>
+        <w:r>
+          <w:rPr>
+            <w:noProof/>
+            <w:webHidden/>
+          </w:rPr>
+        </w:r>
+        <w:r>
+          <w:rPr>
+            <w:noProof/>
+            <w:webHidden/>
+          </w:rPr>
+          <w:fldChar w:fldCharType="separate"/>
+        </w:r>
+        <w:r>
+          <w:rPr>
+            <w:noProof/>
+            <w:webHidden/>
+          </w:rPr>
+          <w:t>7</w:t>
+        </w:r>
+        <w:r>
+          <w:rPr>
+            <w:noProof/>
+            <w:webHidden/>
+          </w:rPr>
+          <w:fldChar w:fldCharType="end"/>
+        </w:r>
+      </w:hyperlink>
+    </w:p>
+    <w:p>
+      <w:pPr>
+        <w:pStyle w:val="Abbildungsverzeichnis"/>
+        <w:tabs>
+          <w:tab w:val="right" w:leader="dot" w:pos="9062"/>
+        </w:tabs>
+        <w:rPr>
+          <w:rFonts w:eastAsiaTheme="minorEastAsia"/>
+          <w:noProof/>
+          <w:lang w:eastAsia="de-DE"/>
+        </w:rPr>
+      </w:pPr>
+      <w:hyperlink w:anchor="_Toc531942233" w:history="1">
+        <w:r>
+          <w:rPr>
+            <w:rStyle w:val="Hyperlink"/>
+            <w:noProof/>
+          </w:rPr>
+          <w:t>Abbildung 8: Für das CAN-Interface sind verschiedene Transceiver wählbar</w:t>
+        </w:r>
+        <w:r>
+          <w:rPr>
+            <w:noProof/>
+            <w:webHidden/>
+          </w:rPr>
+          <w:tab/>
+        </w:r>
+        <w:r>
+          <w:rPr>
+            <w:noProof/>
+            <w:webHidden/>
+          </w:rPr>
+          <w:fldChar w:fldCharType="begin"/>
+        </w:r>
+        <w:r>
+          <w:rPr>
+            <w:noProof/>
+            <w:webHidden/>
+          </w:rPr>
+          <w:instrText xml:space="preserve"> PAGEREF _Toc531942233 \h </w:instrText>
+        </w:r>
+        <w:r>
+          <w:rPr>
+            <w:noProof/>
+            <w:webHidden/>
+          </w:rPr>
+        </w:r>
+        <w:r>
+          <w:rPr>
+            <w:noProof/>
+            <w:webHidden/>
+          </w:rPr>
+          <w:fldChar w:fldCharType="separate"/>
+        </w:r>
+        <w:r>
+          <w:rPr>
+            <w:noProof/>
+            <w:webHidden/>
+          </w:rPr>
+          <w:t>8</w:t>
+        </w:r>
+        <w:r>
+          <w:rPr>
+            <w:noProof/>
+            <w:webHidden/>
+          </w:rPr>
+          <w:fldChar w:fldCharType="end"/>
+        </w:r>
+      </w:hyperlink>
+    </w:p>
+    <w:p>
+      <w:pPr>
+        <w:pStyle w:val="Abbildungsverzeichnis"/>
+        <w:tabs>
+          <w:tab w:val="right" w:leader="dot" w:pos="9062"/>
+        </w:tabs>
+        <w:rPr>
+          <w:rFonts w:eastAsiaTheme="minorEastAsia"/>
+          <w:noProof/>
+          <w:lang w:eastAsia="de-DE"/>
+        </w:rPr>
+      </w:pPr>
+      <w:hyperlink w:anchor="_Toc531942234" w:history="1">
+        <w:r>
+          <w:rPr>
+            <w:rStyle w:val="Hyperlink"/>
+            <w:noProof/>
+          </w:rPr>
+          <w:t>Abbildung 9: DIP-Switch zur Einstellung der CAN-ID</w:t>
+        </w:r>
+        <w:r>
+          <w:rPr>
+            <w:noProof/>
+            <w:webHidden/>
+          </w:rPr>
+          <w:tab/>
+        </w:r>
+        <w:r>
+          <w:rPr>
+            <w:noProof/>
+            <w:webHidden/>
+          </w:rPr>
+          <w:fldChar w:fldCharType="begin"/>
+        </w:r>
+        <w:r>
+          <w:rPr>
+            <w:noProof/>
+            <w:webHidden/>
+          </w:rPr>
+          <w:instrText xml:space="preserve"> PAGEREF _Toc531942234 \h </w:instrText>
+        </w:r>
+        <w:r>
+          <w:rPr>
+            <w:noProof/>
+            <w:webHidden/>
+          </w:rPr>
+        </w:r>
+        <w:r>
+          <w:rPr>
+            <w:noProof/>
+            <w:webHidden/>
+          </w:rPr>
+          <w:fldChar w:fldCharType="separate"/>
+        </w:r>
+        <w:r>
+          <w:rPr>
+            <w:noProof/>
+            <w:webHidden/>
+          </w:rPr>
+          <w:t>8</w:t>
+        </w:r>
+        <w:r>
+          <w:rPr>
+            <w:noProof/>
+            <w:webHidden/>
+          </w:rPr>
+          <w:fldChar w:fldCharType="end"/>
+        </w:r>
+      </w:hyperlink>
+    </w:p>
+    <w:p>
+      <w:pPr>
+        <w:pStyle w:val="Abbildungsverzeichnis"/>
+        <w:tabs>
+          <w:tab w:val="right" w:leader="dot" w:pos="9062"/>
+        </w:tabs>
+        <w:rPr>
+          <w:rFonts w:eastAsiaTheme="minorEastAsia"/>
+          <w:noProof/>
+          <w:lang w:eastAsia="de-DE"/>
+        </w:rPr>
+      </w:pPr>
+      <w:hyperlink w:anchor="_Toc531942235" w:history="1">
+        <w:r>
+          <w:rPr>
+            <w:rStyle w:val="Hyperlink"/>
+            <w:noProof/>
+          </w:rPr>
+          <w:t>Abbildung 10: Anbindung an die Schraubklemmen des Gehäuses</w:t>
+        </w:r>
+        <w:r>
+          <w:rPr>
+            <w:noProof/>
+            <w:webHidden/>
+          </w:rPr>
+          <w:tab/>
+        </w:r>
+        <w:r>
+          <w:rPr>
+            <w:noProof/>
+            <w:webHidden/>
+          </w:rPr>
+          <w:fldChar w:fldCharType="begin"/>
+        </w:r>
+        <w:r>
+          <w:rPr>
+            <w:noProof/>
+            <w:webHidden/>
+          </w:rPr>
+          <w:instrText xml:space="preserve"> PAGEREF _Toc531942235 \h </w:instrText>
+        </w:r>
+        <w:r>
+          <w:rPr>
+            <w:noProof/>
+            <w:webHidden/>
+          </w:rPr>
+        </w:r>
+        <w:r>
+          <w:rPr>
+            <w:noProof/>
+            <w:webHidden/>
+          </w:rPr>
+          <w:fldChar w:fldCharType="separate"/>
+        </w:r>
+        <w:r>
+          <w:rPr>
+            <w:noProof/>
+            <w:webHidden/>
+          </w:rPr>
+          <w:t>9</w:t>
+        </w:r>
+        <w:r>
+          <w:rPr>
+            <w:noProof/>
+            <w:webHidden/>
+          </w:rPr>
+          <w:fldChar w:fldCharType="end"/>
+        </w:r>
+      </w:hyperlink>
+    </w:p>
+    <w:p>
+      <w:pPr>
+        <w:pStyle w:val="Abbildungsverzeichnis"/>
+        <w:tabs>
+          <w:tab w:val="right" w:leader="dot" w:pos="9062"/>
+        </w:tabs>
+        <w:rPr>
+          <w:rFonts w:eastAsiaTheme="minorEastAsia"/>
+          <w:noProof/>
+          <w:lang w:eastAsia="de-DE"/>
+        </w:rPr>
+      </w:pPr>
+      <w:hyperlink w:anchor="_Toc531942236" w:history="1">
+        <w:r>
+          <w:rPr>
+            <w:rStyle w:val="Hyperlink"/>
+            <w:noProof/>
+          </w:rPr>
+          <w:t>Abbildung 11: BacksideBus für einfache Anbindung an andere Hutschienenmodule</w:t>
+        </w:r>
+        <w:r>
+          <w:rPr>
+            <w:noProof/>
+            <w:webHidden/>
+          </w:rPr>
+          <w:tab/>
+        </w:r>
+        <w:r>
+          <w:rPr>
+            <w:noProof/>
+            <w:webHidden/>
+          </w:rPr>
+          <w:fldChar w:fldCharType="begin"/>
+        </w:r>
+        <w:r>
+          <w:rPr>
+            <w:noProof/>
+            <w:webHidden/>
+          </w:rPr>
+          <w:instrText xml:space="preserve"> PAGEREF _Toc531942236 \h </w:instrText>
+        </w:r>
+        <w:r>
+          <w:rPr>
+            <w:noProof/>
+            <w:webHidden/>
+          </w:rPr>
+        </w:r>
+        <w:r>
+          <w:rPr>
+            <w:noProof/>
+            <w:webHidden/>
+          </w:rPr>
+          <w:fldChar w:fldCharType="separate"/>
+        </w:r>
+        <w:r>
+          <w:rPr>
+            <w:noProof/>
+            <w:webHidden/>
+          </w:rPr>
+          <w:t>10</w:t>
+        </w:r>
+        <w:r>
+          <w:rPr>
+            <w:noProof/>
+            <w:webHidden/>
+          </w:rPr>
+          <w:fldChar w:fldCharType="end"/>
+        </w:r>
+      </w:hyperlink>
+    </w:p>
+    <w:p>
+      <w:pPr>
+        <w:pStyle w:val="Abbildungsverzeichnis"/>
+        <w:tabs>
+          <w:tab w:val="right" w:leader="dot" w:pos="9062"/>
+        </w:tabs>
+        <w:rPr>
+          <w:rFonts w:eastAsiaTheme="minorEastAsia"/>
+          <w:noProof/>
+          <w:lang w:eastAsia="de-DE"/>
+        </w:rPr>
+      </w:pPr>
+      <w:hyperlink w:anchor="_Toc531942237" w:history="1">
+        <w:r>
+          <w:rPr>
+            <w:rStyle w:val="Hyperlink"/>
+            <w:noProof/>
+          </w:rPr>
+          <w:t>Abbildung 12: Temperatursensor MAX31865</w:t>
+        </w:r>
+        <w:r>
+          <w:rPr>
+            <w:noProof/>
+            <w:webHidden/>
+          </w:rPr>
+          <w:tab/>
+        </w:r>
+        <w:r>
+          <w:rPr>
+            <w:noProof/>
+            <w:webHidden/>
+          </w:rPr>
+          <w:fldChar w:fldCharType="begin"/>
+        </w:r>
+        <w:r>
+          <w:rPr>
+            <w:noProof/>
+            <w:webHidden/>
+          </w:rPr>
+          <w:instrText xml:space="preserve"> PAGEREF _Toc531942237 \h </w:instrText>
+        </w:r>
+        <w:r>
+          <w:rPr>
+            <w:noProof/>
+            <w:webHidden/>
+          </w:rPr>
+        </w:r>
+        <w:r>
+          <w:rPr>
+            <w:noProof/>
+            <w:webHidden/>
+          </w:rPr>
+          <w:fldChar w:fldCharType="separate"/>
+        </w:r>
+        <w:r>
+          <w:rPr>
+            <w:noProof/>
+            <w:webHidden/>
+          </w:rPr>
+          <w:t>10</w:t>
+        </w:r>
+        <w:r>
+          <w:rPr>
+            <w:noProof/>
+            <w:webHidden/>
+          </w:rPr>
+          <w:fldChar w:fldCharType="end"/>
+        </w:r>
+      </w:hyperlink>
+    </w:p>
+    <w:p>
+      <w:r>
+        <w:fldChar w:fldCharType="end"/>
+      </w:r>
+    </w:p>
+    <w:p>
+      <w:r>
+        <w:br w:type="page"/>
+      </w:r>
+      <w:bookmarkStart w:id="0" w:name="_GoBack"/>
+      <w:bookmarkEnd w:id="0"/>
+    </w:p>
+    <w:p/>
     <w:p>
       <w:pPr>
         <w:pStyle w:val="berschrift1"/>
       </w:pPr>
-      <w:r>
-        <w:lastRenderedPageBreak/>
+      <w:bookmarkStart w:id="1" w:name="_Toc531942281"/>
+      <w:r>
         <w:t>Aufgabenstellung</w:t>
       </w:r>
+      <w:bookmarkEnd w:id="1"/>
     </w:p>
     <w:p/>
     <w:p>
       <w:pPr>
+        <w:spacing w:line="360" w:lineRule="auto"/>
         <w:jc w:val="both"/>
       </w:pPr>
       <w:r>
@@ -358,15 +2038,342 @@
       <w:r>
         <w:t>-Taster implementiert waren.</w:t>
       </w:r>
+      <w:r>
+        <w:rPr>
+          <w:noProof/>
+          <w:lang w:eastAsia="de-DE"/>
+        </w:rPr>
+        <w:t xml:space="preserve"> </w:t>
+      </w:r>
     </w:p>
     <w:p>
       <w:pPr>
         <w:ind w:left="360"/>
-      </w:pPr>
+        <w:jc w:val="center"/>
+      </w:pPr>
+      <w:r>
+        <w:rPr>
+          <w:noProof/>
+          <w:lang w:eastAsia="de-DE"/>
+        </w:rPr>
+        <w:drawing>
+          <wp:inline distT="0" distB="0" distL="0" distR="0">
+            <wp:extent cx="5389108" cy="5076825"/>
+            <wp:effectExtent l="0" t="0" r="2540" b="0"/>
+            <wp:docPr id="1" name="Grafik 1" descr="Blockschaltbild"/>
+            <wp:cNvGraphicFramePr>
+              <a:graphicFrameLocks xmlns:a="http://schemas.openxmlformats.org/drawingml/2006/main" noChangeAspect="1"/>
+            </wp:cNvGraphicFramePr>
+            <a:graphic xmlns:a="http://schemas.openxmlformats.org/drawingml/2006/main">
+              <a:graphicData uri="http://schemas.openxmlformats.org/drawingml/2006/picture">
+                <pic:pic xmlns:pic="http://schemas.openxmlformats.org/drawingml/2006/picture">
+                  <pic:nvPicPr>
+                    <pic:cNvPr id="0" name="Picture 9" descr="Blockschaltbild"/>
+                    <pic:cNvPicPr>
+                      <a:picLocks noChangeAspect="1" noChangeArrowheads="1"/>
+                    </pic:cNvPicPr>
+                  </pic:nvPicPr>
+                  <pic:blipFill>
+                    <a:blip r:embed="rId6">
+                      <a:extLst>
+                        <a:ext uri="{28A0092B-C50C-407E-A947-70E740481C1C}">
+                          <a14:useLocalDpi xmlns:a14="http://schemas.microsoft.com/office/drawing/2010/main" val="0"/>
+                        </a:ext>
+                      </a:extLst>
+                    </a:blip>
+                    <a:srcRect t="3128" b="3191"/>
+                    <a:stretch>
+                      <a:fillRect/>
+                    </a:stretch>
+                  </pic:blipFill>
+                  <pic:spPr bwMode="auto">
+                    <a:xfrm>
+                      <a:off x="0" y="0"/>
+                      <a:ext cx="5394234" cy="5081654"/>
+                    </a:xfrm>
+                    <a:prstGeom prst="rect">
+                      <a:avLst/>
+                    </a:prstGeom>
+                    <a:noFill/>
+                    <a:ln>
+                      <a:noFill/>
+                    </a:ln>
+                  </pic:spPr>
+                </pic:pic>
+              </a:graphicData>
+            </a:graphic>
+          </wp:inline>
+        </w:drawing>
+      </w:r>
+    </w:p>
+    <w:p>
+      <w:pPr>
+        <w:pStyle w:val="Beschriftung"/>
+        <w:jc w:val="center"/>
+      </w:pPr>
+      <w:bookmarkStart w:id="2" w:name="_Toc531942226"/>
+      <w:r>
+        <w:t xml:space="preserve">Abbildung </w:t>
+      </w:r>
+      <w:r>
+        <w:rPr>
+          <w:noProof/>
+        </w:rPr>
+        <w:fldChar w:fldCharType="begin"/>
+      </w:r>
+      <w:r>
+        <w:rPr>
+          <w:noProof/>
+        </w:rPr>
+        <w:instrText xml:space="preserve"> SEQ Abbildung \* ARABIC </w:instrText>
+      </w:r>
+      <w:r>
+        <w:rPr>
+          <w:noProof/>
+        </w:rPr>
+        <w:fldChar w:fldCharType="separate"/>
+      </w:r>
+      <w:r>
+        <w:rPr>
+          <w:noProof/>
+        </w:rPr>
+        <w:t>1</w:t>
+      </w:r>
+      <w:r>
+        <w:rPr>
+          <w:noProof/>
+        </w:rPr>
+        <w:fldChar w:fldCharType="end"/>
+      </w:r>
+      <w:r>
+        <w:t>: Blockschaltbild Solarregler</w:t>
+      </w:r>
+      <w:bookmarkEnd w:id="2"/>
+    </w:p>
+    <w:p>
+      <w:pPr>
+        <w:pStyle w:val="berschrift1"/>
+      </w:pPr>
+      <w:bookmarkStart w:id="3" w:name="_Toc531942282"/>
+      <w:r>
+        <w:t>Beschreibung der Hardware</w:t>
+      </w:r>
+      <w:bookmarkEnd w:id="3"/>
+    </w:p>
+    <w:p>
+      <w:pPr>
+        <w:spacing w:line="360" w:lineRule="auto"/>
+      </w:pPr>
+      <w:r>
+        <w:t>Im Folgenden werden die während des Projekts entstandenen und modifizierten Stromlaufpläne kurz erläutert. Diese wurden in EAGLE 7.70 erstellt.</w:t>
+      </w:r>
+    </w:p>
+    <w:p>
+      <w:pPr>
+        <w:pStyle w:val="berschrift2"/>
+      </w:pPr>
+      <w:bookmarkStart w:id="4" w:name="_Toc531942283"/>
+      <w:r>
+        <w:t>Spannungsversorgung</w:t>
+      </w:r>
+      <w:bookmarkEnd w:id="4"/>
     </w:p>
     <w:p>
       <w:pPr>
         <w:keepNext/>
+        <w:spacing w:line="360" w:lineRule="auto"/>
+        <w:jc w:val="both"/>
+      </w:pPr>
+      <w:r>
+        <w:t xml:space="preserve">Die Spannungsversorgung des Hutschienenmoduls ist in 2 Einheiten geteilt. Auf der Primärseite bei 24V DC ist das Modul mit der Diode D3-1 gegen </w:t>
+      </w:r>
+      <w:proofErr w:type="spellStart"/>
+      <w:r>
+        <w:t>Verpolung</w:t>
+      </w:r>
+      <w:proofErr w:type="spellEnd"/>
+      <w:r>
+        <w:t xml:space="preserve"> geschützt.</w:t>
+      </w:r>
+      <w:r>
+        <w:t xml:space="preserve"> Die Primärseite kann entweder mit einer Kleingeräteschmelzsicherung oder einer selbstrückstellenden SMD Sicherung (F3-1/F3-2) geschützt werden. Gegen Überspannungen ist der Solarregler mit drei Varistoren (VAR3-1, VAR3-2, VAR3-3) und aufgrund deren Trägheit mit der </w:t>
+      </w:r>
+      <w:proofErr w:type="spellStart"/>
+      <w:r>
+        <w:t>Suppressordiode</w:t>
+      </w:r>
+      <w:proofErr w:type="spellEnd"/>
+      <w:r>
+        <w:t xml:space="preserve"> D3-2 gesichert. Der Schaltregler IC3-1 Trennt Primär- und Sekundärseite galvanisch und erzeugt eine Spannung von 5 Volt, welche noch wegen der Restwelligkeit, welche Schaltreglern typischerweise noch zu eigen ist, durch einen Low Dropout Linearregler auf 3.3V gebracht werden. Für den Betriebsfall des </w:t>
+      </w:r>
+      <w:proofErr w:type="spellStart"/>
+      <w:r>
+        <w:t>Flashens</w:t>
+      </w:r>
+      <w:proofErr w:type="spellEnd"/>
+      <w:r>
+        <w:t xml:space="preserve"> des </w:t>
+      </w:r>
+      <w:proofErr w:type="spellStart"/>
+      <w:r>
+        <w:t>Microcontrollers</w:t>
+      </w:r>
+      <w:proofErr w:type="spellEnd"/>
+      <w:r>
+        <w:t xml:space="preserve"> </w:t>
+      </w:r>
+      <w:r>
+        <w:t>ist der Jumper JP3-1 in der Lage, den Controller über die Versorgungsspannung des JTAG-Links zu speisen.</w:t>
+      </w:r>
+    </w:p>
+    <w:p>
+      <w:pPr>
+        <w:keepNext/>
+        <w:spacing w:line="360" w:lineRule="auto"/>
+        <w:jc w:val="center"/>
+      </w:pPr>
+      <w:r>
+        <w:rPr>
+          <w:noProof/>
+          <w:lang w:eastAsia="de-DE"/>
+        </w:rPr>
+        <w:drawing>
+          <wp:inline distT="0" distB="0" distL="0" distR="0" wp14:anchorId="2461D806" wp14:editId="58A936D2">
+            <wp:extent cx="4681759" cy="4162425"/>
+            <wp:effectExtent l="0" t="0" r="5080" b="0"/>
+            <wp:docPr id="2" name="Grafik 2" descr="Spannungsversorgung"/>
+            <wp:cNvGraphicFramePr>
+              <a:graphicFrameLocks xmlns:a="http://schemas.openxmlformats.org/drawingml/2006/main" noChangeAspect="1"/>
+            </wp:cNvGraphicFramePr>
+            <a:graphic xmlns:a="http://schemas.openxmlformats.org/drawingml/2006/main">
+              <a:graphicData uri="http://schemas.openxmlformats.org/drawingml/2006/picture">
+                <pic:pic xmlns:pic="http://schemas.openxmlformats.org/drawingml/2006/picture">
+                  <pic:nvPicPr>
+                    <pic:cNvPr id="0" name="Picture 11" descr="Spannungsversorgung"/>
+                    <pic:cNvPicPr>
+                      <a:picLocks noChangeAspect="1" noChangeArrowheads="1"/>
+                    </pic:cNvPicPr>
+                  </pic:nvPicPr>
+                  <pic:blipFill>
+                    <a:blip r:embed="rId7">
+                      <a:extLst>
+                        <a:ext uri="{28A0092B-C50C-407E-A947-70E740481C1C}">
+                          <a14:useLocalDpi xmlns:a14="http://schemas.microsoft.com/office/drawing/2010/main" val="0"/>
+                        </a:ext>
+                      </a:extLst>
+                    </a:blip>
+                    <a:srcRect/>
+                    <a:stretch>
+                      <a:fillRect/>
+                    </a:stretch>
+                  </pic:blipFill>
+                  <pic:spPr bwMode="auto">
+                    <a:xfrm>
+                      <a:off x="0" y="0"/>
+                      <a:ext cx="4692616" cy="4172078"/>
+                    </a:xfrm>
+                    <a:prstGeom prst="rect">
+                      <a:avLst/>
+                    </a:prstGeom>
+                    <a:noFill/>
+                    <a:ln>
+                      <a:noFill/>
+                    </a:ln>
+                  </pic:spPr>
+                </pic:pic>
+              </a:graphicData>
+            </a:graphic>
+          </wp:inline>
+        </w:drawing>
+      </w:r>
+    </w:p>
+    <w:p>
+      <w:pPr>
+        <w:pStyle w:val="Beschriftung"/>
+        <w:jc w:val="center"/>
+      </w:pPr>
+      <w:bookmarkStart w:id="5" w:name="_Toc531942227"/>
+      <w:r>
+        <w:t xml:space="preserve">Abbildung </w:t>
+      </w:r>
+      <w:r>
+        <w:rPr>
+          <w:noProof/>
+        </w:rPr>
+        <w:fldChar w:fldCharType="begin"/>
+      </w:r>
+      <w:r>
+        <w:rPr>
+          <w:noProof/>
+        </w:rPr>
+        <w:instrText xml:space="preserve"> SEQ Abbildung \* ARABIC </w:instrText>
+      </w:r>
+      <w:r>
+        <w:rPr>
+          <w:noProof/>
+        </w:rPr>
+        <w:fldChar w:fldCharType="separate"/>
+      </w:r>
+      <w:r>
+        <w:rPr>
+          <w:noProof/>
+        </w:rPr>
+        <w:t>2</w:t>
+      </w:r>
+      <w:r>
+        <w:rPr>
+          <w:noProof/>
+        </w:rPr>
+        <w:fldChar w:fldCharType="end"/>
+      </w:r>
+      <w:r>
+        <w:t>:Spannungsversorgung des HS-Moduls</w:t>
+      </w:r>
+      <w:bookmarkEnd w:id="5"/>
+    </w:p>
+    <w:p/>
+    <w:p>
+      <w:pPr>
+        <w:pStyle w:val="berschrift2"/>
+        <w:jc w:val="both"/>
+      </w:pPr>
+      <w:bookmarkStart w:id="6" w:name="_Toc531942284"/>
+      <w:proofErr w:type="spellStart"/>
+      <w:r>
+        <w:t>Microcontroller</w:t>
+      </w:r>
+      <w:bookmarkEnd w:id="6"/>
+      <w:proofErr w:type="spellEnd"/>
+    </w:p>
+    <w:p>
+      <w:pPr>
+        <w:keepNext/>
+        <w:jc w:val="both"/>
+      </w:pPr>
+      <w:r>
+        <w:t xml:space="preserve">Eingesetzt wird der </w:t>
+      </w:r>
+      <w:proofErr w:type="spellStart"/>
+      <w:r>
+        <w:t>Microcontroller</w:t>
+      </w:r>
+      <w:proofErr w:type="spellEnd"/>
+      <w:r>
+        <w:t xml:space="preserve"> STM32F105RBT6 von ST </w:t>
+      </w:r>
+      <w:proofErr w:type="spellStart"/>
+      <w:r>
+        <w:t>Microelectronics</w:t>
+      </w:r>
+      <w:proofErr w:type="spellEnd"/>
+      <w:r>
+        <w:t>.</w:t>
+      </w:r>
+    </w:p>
+    <w:p>
+      <w:pPr>
+        <w:keepNext/>
+        <w:jc w:val="center"/>
       </w:pPr>
       <w:r>
         <w:pict>
@@ -389,8 +2396,8 @@
             <v:path o:extrusionok="f" gradientshapeok="t" o:connecttype="rect"/>
             <o:lock v:ext="edit" aspectratio="t"/>
           </v:shapetype>
-          <v:shape id="_x0000_i1025" type="#_x0000_t75" style="width:453pt;height:471pt">
-            <v:imagedata r:id="rId5" o:title="Blockschaltbild"/>
+          <v:shape id="_x0000_i1056" type="#_x0000_t75" style="width:427.5pt;height:377.25pt">
+            <v:imagedata r:id="rId8" o:title="Microcontroller"/>
           </v:shape>
         </w:pict>
       </w:r>
@@ -398,170 +2405,166 @@
     <w:p>
       <w:pPr>
         <w:pStyle w:val="Beschriftung"/>
-      </w:pPr>
+        <w:jc w:val="center"/>
+      </w:pPr>
+      <w:bookmarkStart w:id="7" w:name="_Toc531942228"/>
       <w:r>
         <w:t xml:space="preserve">Abbildung </w:t>
       </w:r>
-      <w:fldSimple w:instr=" SEQ Abbildung \* ARABIC ">
-        <w:r>
-          <w:rPr>
-            <w:noProof/>
-          </w:rPr>
-          <w:t>1</w:t>
-        </w:r>
-      </w:fldSimple>
-      <w:r>
-        <w:t>: Blockschaltbild Solarregler</w:t>
-      </w:r>
-    </w:p>
-    <w:p>
-      <w:pPr>
-        <w:pStyle w:val="berschrift1"/>
-      </w:pPr>
-      <w:r>
-        <w:lastRenderedPageBreak/>
-        <w:t>Beschreibung der Hardware</w:t>
-      </w:r>
-    </w:p>
-    <w:p/>
-    <w:p>
-      <w:r>
-        <w:t>Im Folgenden werden die während des Projekts entstandenen und modifizierten Stromlaufpläne kurz erläutert. Diese wurden in EAGLE 7.70 erstellt.</w:t>
-      </w:r>
-    </w:p>
-    <w:p>
-      <w:pPr>
-        <w:pStyle w:val="berschrift2"/>
-      </w:pPr>
-      <w:r>
-        <w:t>Spannungsversorgung</w:t>
+      <w:r>
+        <w:rPr>
+          <w:noProof/>
+        </w:rPr>
+        <w:fldChar w:fldCharType="begin"/>
+      </w:r>
+      <w:r>
+        <w:rPr>
+          <w:noProof/>
+        </w:rPr>
+        <w:instrText xml:space="preserve"> SEQ Abbildung \* ARABIC </w:instrText>
+      </w:r>
+      <w:r>
+        <w:rPr>
+          <w:noProof/>
+        </w:rPr>
+        <w:fldChar w:fldCharType="separate"/>
+      </w:r>
+      <w:r>
+        <w:rPr>
+          <w:noProof/>
+        </w:rPr>
+        <w:t>3</w:t>
+      </w:r>
+      <w:r>
+        <w:rPr>
+          <w:noProof/>
+        </w:rPr>
+        <w:fldChar w:fldCharType="end"/>
+      </w:r>
+      <w:r>
+        <w:t xml:space="preserve">: Grundlegende Beschaltung des </w:t>
+      </w:r>
+      <w:proofErr w:type="spellStart"/>
+      <w:r>
+        <w:t>Microcontrollers</w:t>
+      </w:r>
+      <w:proofErr w:type="spellEnd"/>
+      <w:r>
+        <w:t xml:space="preserve"> STM32F105RBT6</w:t>
+      </w:r>
+      <w:bookmarkEnd w:id="7"/>
+    </w:p>
+    <w:p>
+      <w:pPr>
+        <w:spacing w:line="360" w:lineRule="auto"/>
+        <w:jc w:val="both"/>
+        <w:rPr>
+          <w:noProof/>
+          <w:lang w:eastAsia="de-DE"/>
+        </w:rPr>
+      </w:pPr>
+      <w:r>
+        <w:t xml:space="preserve">Dieser wird unter Verwendung von Abblockkondensatoren an seinen jeweiligen VDD und VSS Pins an 3.3V und </w:t>
+      </w:r>
+      <w:proofErr w:type="spellStart"/>
+      <w:r>
+        <w:t>Ground</w:t>
+      </w:r>
+      <w:proofErr w:type="spellEnd"/>
+      <w:r>
+        <w:t xml:space="preserve"> angeschlossen. Über den entprellten Drucktaster S1-1 kann ein </w:t>
+      </w:r>
+      <w:proofErr w:type="spellStart"/>
+      <w:r>
+        <w:t>Reset</w:t>
+      </w:r>
+      <w:proofErr w:type="spellEnd"/>
+      <w:r>
+        <w:t xml:space="preserve"> am </w:t>
+      </w:r>
+      <w:proofErr w:type="spellStart"/>
+      <w:r>
+        <w:t>Microcontroller</w:t>
+      </w:r>
+      <w:proofErr w:type="spellEnd"/>
+      <w:r>
+        <w:t xml:space="preserve"> ausgelöste werden. Zur Ableitung seines Systemtaktes wird der Controller mit einem 8 MHz Quarz und einem 32.769kHz Quarz für </w:t>
+      </w:r>
+      <w:proofErr w:type="spellStart"/>
+      <w:r>
+        <w:t>für</w:t>
+      </w:r>
+      <w:proofErr w:type="spellEnd"/>
+      <w:r>
+        <w:t xml:space="preserve"> die RTC Funktionalitäten beschalten. Zusätzlich muss noch der ADC des Controllers mit Spannung versorgt werden.</w:t>
+      </w:r>
+      <w:r>
+        <w:rPr>
+          <w:noProof/>
+          <w:lang w:eastAsia="de-DE"/>
+        </w:rPr>
+        <w:t xml:space="preserve"> </w:t>
       </w:r>
     </w:p>
     <w:p>
       <w:pPr>
         <w:keepNext/>
+        <w:spacing w:line="360" w:lineRule="auto"/>
         <w:jc w:val="both"/>
       </w:pPr>
       <w:r>
-        <w:t xml:space="preserve">Die Spannungsversorgung des Hutschienenmoduls ist in 2 Einheiten geteilt. Auf der Primärseite bei 24V DC ist das Modul mit der Diode D3-1 gegen </w:t>
-      </w:r>
-      <w:proofErr w:type="spellStart"/>
-      <w:r>
-        <w:t>Verpolung</w:t>
-      </w:r>
-      <w:proofErr w:type="spellEnd"/>
-      <w:r>
-        <w:t xml:space="preserve"> geschützt.</w:t>
-      </w:r>
-      <w:r>
-        <w:t xml:space="preserve"> Die Primärseite kann entweder mit einer Kleingeräteschmelzsicherung oder einer selbstrückstellenden SMD Sicherung (F3-1/F3-2) geschützt werden. Gegen Überspannungen ist der Solarregler mit drei Varistoren (VAR3-1, VAR3-2, VAR3-3) und aufgrund deren Trägheit mit der </w:t>
-      </w:r>
-      <w:proofErr w:type="spellStart"/>
-      <w:r>
-        <w:t>Suppressordiode</w:t>
-      </w:r>
-      <w:proofErr w:type="spellEnd"/>
-      <w:r>
-        <w:t xml:space="preserve"> D3-2 gesichert. Der Schaltregler IC3-1 Trennt Primär- und Sekundärseite galvanisch und erzeugt eine Spannung von 5 Volt, welche noch wegen der Restwelligkeit, welche Schaltreglern typischerweise noch zu eigen ist, durch einen Low Dropout Linearregler auf 3.3V gebracht werden. Für den Betriebsfall des </w:t>
-      </w:r>
-      <w:proofErr w:type="spellStart"/>
-      <w:r>
-        <w:t>Flashens</w:t>
-      </w:r>
-      <w:proofErr w:type="spellEnd"/>
-      <w:r>
-        <w:t xml:space="preserve"> des </w:t>
-      </w:r>
-      <w:proofErr w:type="spellStart"/>
-      <w:r>
-        <w:t>Microcontrollers</w:t>
-      </w:r>
-      <w:proofErr w:type="spellEnd"/>
-      <w:r>
-        <w:t xml:space="preserve"> ist der Jumper JP3-1 in der Lage, den Controller über die Versorgungsspannung des JTAG-Links zu speisen.</w:t>
-      </w:r>
-    </w:p>
-    <w:p>
-      <w:pPr>
-        <w:keepNext/>
-        <w:jc w:val="both"/>
-      </w:pPr>
-      <w:r>
-        <w:pict>
-          <v:shape id="_x0000_i1027" type="#_x0000_t75" style="width:453pt;height:402.75pt">
-            <v:imagedata r:id="rId6" o:title="Spannungsversorgung"/>
-          </v:shape>
-        </w:pict>
-      </w:r>
-    </w:p>
-    <w:p>
-      <w:pPr>
-        <w:pStyle w:val="Beschriftung"/>
-      </w:pPr>
-      <w:r>
-        <w:t xml:space="preserve">Abbildung </w:t>
-      </w:r>
-      <w:fldSimple w:instr=" SEQ Abbildung \* ARABIC ">
-        <w:r>
-          <w:rPr>
-            <w:noProof/>
-          </w:rPr>
-          <w:t>2</w:t>
-        </w:r>
-      </w:fldSimple>
-      <w:r>
-        <w:t>:Spannungsversorgung des HS-Moduls</w:t>
-      </w:r>
-    </w:p>
-    <w:p/>
-    <w:p>
-      <w:pPr>
-        <w:pStyle w:val="berschrift2"/>
-        <w:jc w:val="both"/>
-      </w:pPr>
-      <w:proofErr w:type="spellStart"/>
-      <w:r>
-        <w:lastRenderedPageBreak/>
-        <w:t>Microcontroller</w:t>
-      </w:r>
-      <w:proofErr w:type="spellEnd"/>
-    </w:p>
-    <w:p>
-      <w:pPr>
-        <w:keepNext/>
-        <w:jc w:val="both"/>
-      </w:pPr>
-      <w:r>
-        <w:t xml:space="preserve">Eingesetzt wird der </w:t>
-      </w:r>
-      <w:proofErr w:type="spellStart"/>
-      <w:r>
-        <w:t>Microcontroller</w:t>
-      </w:r>
-      <w:proofErr w:type="spellEnd"/>
-      <w:r>
-        <w:t xml:space="preserve"> STM32F105RBT6 von ST </w:t>
-      </w:r>
-      <w:proofErr w:type="spellStart"/>
-      <w:r>
-        <w:t>Microelectronics</w:t>
-      </w:r>
-      <w:proofErr w:type="spellEnd"/>
-      <w:r>
-        <w:t>.</w:t>
-      </w:r>
-    </w:p>
-    <w:p>
-      <w:pPr>
-        <w:keepNext/>
-        <w:jc w:val="both"/>
-      </w:pPr>
-      <w:r>
-        <w:pict>
-          <v:shape id="_x0000_i1029" type="#_x0000_t75" style="width:453pt;height:399.75pt">
-            <v:imagedata r:id="rId7" o:title="Microcontroller"/>
-          </v:shape>
-        </w:pict>
+        <w:rPr>
+          <w:noProof/>
+          <w:lang w:eastAsia="de-DE"/>
+        </w:rPr>
+        <w:drawing>
+          <wp:inline distT="0" distB="0" distL="0" distR="0" wp14:anchorId="43B36440" wp14:editId="5419CE3B">
+            <wp:extent cx="5753100" cy="4714875"/>
+            <wp:effectExtent l="0" t="0" r="0" b="9525"/>
+            <wp:docPr id="3" name="Grafik 3" descr="G:\VMC\DOKU Sammlung\GPIO.PNG"/>
+            <wp:cNvGraphicFramePr>
+              <a:graphicFrameLocks xmlns:a="http://schemas.openxmlformats.org/drawingml/2006/main" noChangeAspect="1"/>
+            </wp:cNvGraphicFramePr>
+            <a:graphic xmlns:a="http://schemas.openxmlformats.org/drawingml/2006/main">
+              <a:graphicData uri="http://schemas.openxmlformats.org/drawingml/2006/picture">
+                <pic:pic xmlns:pic="http://schemas.openxmlformats.org/drawingml/2006/picture">
+                  <pic:nvPicPr>
+                    <pic:cNvPr id="0" name="Picture 13" descr="G:\VMC\DOKU Sammlung\GPIO.PNG"/>
+                    <pic:cNvPicPr>
+                      <a:picLocks noChangeAspect="1" noChangeArrowheads="1"/>
+                    </pic:cNvPicPr>
+                  </pic:nvPicPr>
+                  <pic:blipFill>
+                    <a:blip r:embed="rId9">
+                      <a:extLst>
+                        <a:ext uri="{28A0092B-C50C-407E-A947-70E740481C1C}">
+                          <a14:useLocalDpi xmlns:a14="http://schemas.microsoft.com/office/drawing/2010/main" val="0"/>
+                        </a:ext>
+                      </a:extLst>
+                    </a:blip>
+                    <a:srcRect/>
+                    <a:stretch>
+                      <a:fillRect/>
+                    </a:stretch>
+                  </pic:blipFill>
+                  <pic:spPr bwMode="auto">
+                    <a:xfrm>
+                      <a:off x="0" y="0"/>
+                      <a:ext cx="5753100" cy="4714875"/>
+                    </a:xfrm>
+                    <a:prstGeom prst="rect">
+                      <a:avLst/>
+                    </a:prstGeom>
+                    <a:noFill/>
+                    <a:ln>
+                      <a:noFill/>
+                    </a:ln>
+                  </pic:spPr>
+                </pic:pic>
+              </a:graphicData>
+            </a:graphic>
+          </wp:inline>
+        </w:drawing>
       </w:r>
     </w:p>
     <w:p>
@@ -569,6 +2572,7 @@
         <w:pStyle w:val="Beschriftung"/>
         <w:jc w:val="both"/>
       </w:pPr>
+      <w:bookmarkStart w:id="8" w:name="_Toc531942229"/>
       <w:r>
         <w:t xml:space="preserve">Abbildung </w:t>
       </w:r>
@@ -577,62 +2581,972 @@
           <w:rPr>
             <w:noProof/>
           </w:rPr>
-          <w:t>3</w:t>
+          <w:t>4</w:t>
         </w:r>
       </w:fldSimple>
       <w:r>
-        <w:t xml:space="preserve">: Grundlegende Beschaltung des </w:t>
+        <w:t>: Beschaltung der GPIOs des Controllers</w:t>
+      </w:r>
+      <w:bookmarkEnd w:id="8"/>
+    </w:p>
+    <w:p/>
+    <w:p>
+      <w:pPr>
+        <w:pStyle w:val="berschrift2"/>
+      </w:pPr>
+      <w:bookmarkStart w:id="9" w:name="_Toc531942285"/>
+      <w:r>
+        <w:t>Kommunikationsinterfaces</w:t>
+      </w:r>
+      <w:bookmarkEnd w:id="9"/>
+    </w:p>
+    <w:p>
+      <w:pPr>
+        <w:spacing w:line="360" w:lineRule="auto"/>
+      </w:pPr>
+      <w:r>
+        <w:t>Zur Verbindung des Controllers mit den Temperatursensoren wird die SPI Schnittstelle 2 genutzt. Um auf das Hutschienenmodul zugreifen zu können sind eine CAN-Schnittstelle und eine I2C-Schnittstelle in der Hardware vorgesehen. Außerdem wurde ein Header für eine UART Verbindung in das Design einbezogen.</w:t>
+      </w:r>
+    </w:p>
+    <w:p>
+      <w:pPr>
+        <w:pStyle w:val="berschrift3"/>
+      </w:pPr>
+      <w:bookmarkStart w:id="10" w:name="_Toc531942286"/>
+      <w:r>
+        <w:t>I2C-Interface</w:t>
+      </w:r>
+      <w:bookmarkEnd w:id="10"/>
+    </w:p>
+    <w:p>
+      <w:pPr>
+        <w:keepNext/>
+        <w:jc w:val="center"/>
+      </w:pPr>
+      <w:r>
+        <w:rPr>
+          <w:noProof/>
+          <w:lang w:eastAsia="de-DE"/>
+        </w:rPr>
+        <w:drawing>
+          <wp:inline distT="0" distB="0" distL="0" distR="0">
+            <wp:extent cx="3390900" cy="1784685"/>
+            <wp:effectExtent l="0" t="0" r="0" b="6350"/>
+            <wp:docPr id="4" name="Grafik 4" descr="G:\VMC\DOKU Sammlung\I2C.PNG"/>
+            <wp:cNvGraphicFramePr>
+              <a:graphicFrameLocks xmlns:a="http://schemas.openxmlformats.org/drawingml/2006/main" noChangeAspect="1"/>
+            </wp:cNvGraphicFramePr>
+            <a:graphic xmlns:a="http://schemas.openxmlformats.org/drawingml/2006/main">
+              <a:graphicData uri="http://schemas.openxmlformats.org/drawingml/2006/picture">
+                <pic:pic xmlns:pic="http://schemas.openxmlformats.org/drawingml/2006/picture">
+                  <pic:nvPicPr>
+                    <pic:cNvPr id="0" name="Picture 16" descr="G:\VMC\DOKU Sammlung\I2C.PNG"/>
+                    <pic:cNvPicPr>
+                      <a:picLocks noChangeAspect="1" noChangeArrowheads="1"/>
+                    </pic:cNvPicPr>
+                  </pic:nvPicPr>
+                  <pic:blipFill>
+                    <a:blip r:embed="rId10">
+                      <a:extLst>
+                        <a:ext uri="{28A0092B-C50C-407E-A947-70E740481C1C}">
+                          <a14:useLocalDpi xmlns:a14="http://schemas.microsoft.com/office/drawing/2010/main" val="0"/>
+                        </a:ext>
+                      </a:extLst>
+                    </a:blip>
+                    <a:srcRect/>
+                    <a:stretch>
+                      <a:fillRect/>
+                    </a:stretch>
+                  </pic:blipFill>
+                  <pic:spPr bwMode="auto">
+                    <a:xfrm>
+                      <a:off x="0" y="0"/>
+                      <a:ext cx="3411716" cy="1795641"/>
+                    </a:xfrm>
+                    <a:prstGeom prst="rect">
+                      <a:avLst/>
+                    </a:prstGeom>
+                    <a:noFill/>
+                    <a:ln>
+                      <a:noFill/>
+                    </a:ln>
+                  </pic:spPr>
+                </pic:pic>
+              </a:graphicData>
+            </a:graphic>
+          </wp:inline>
+        </w:drawing>
+      </w:r>
+    </w:p>
+    <w:p>
+      <w:pPr>
+        <w:pStyle w:val="Beschriftung"/>
+        <w:jc w:val="center"/>
+      </w:pPr>
+      <w:bookmarkStart w:id="11" w:name="_Toc531942230"/>
+      <w:r>
+        <w:t xml:space="preserve">Abbildung </w:t>
+      </w:r>
+      <w:fldSimple w:instr=" SEQ Abbildung \* ARABIC ">
+        <w:r>
+          <w:rPr>
+            <w:noProof/>
+          </w:rPr>
+          <w:t>5</w:t>
+        </w:r>
+      </w:fldSimple>
+      <w:r>
+        <w:t xml:space="preserve">: Das I2C-Interface wird über ein RTR TVS-Array </w:t>
+      </w:r>
+      <w:r>
+        <w:t xml:space="preserve">IC2-3 </w:t>
+      </w:r>
+      <w:r>
+        <w:t>ESD geschützt</w:t>
+      </w:r>
+      <w:bookmarkEnd w:id="11"/>
+    </w:p>
+    <w:p>
+      <w:pPr>
+        <w:spacing w:line="360" w:lineRule="auto"/>
+      </w:pPr>
+      <w:r>
+        <w:t xml:space="preserve">Das I2C-Interface des Controllers wird auf den Rückseitenbus des Moduls geführt. Um angemessenen Schutz vor ESD zu gewährleisten, befindet sich ein </w:t>
       </w:r>
       <w:proofErr w:type="spellStart"/>
       <w:r>
+        <w:t>Rail-to-Rail</w:t>
+      </w:r>
+      <w:proofErr w:type="spellEnd"/>
+      <w:r>
+        <w:t xml:space="preserve"> TVS-Array (IC2-3) im Design, welches Überspannungen auf den Busleitungen gegen GND oder +3V3 ableitet.</w:t>
+      </w:r>
+    </w:p>
+    <w:p>
+      <w:pPr>
+        <w:pStyle w:val="berschrift3"/>
+      </w:pPr>
+      <w:bookmarkStart w:id="12" w:name="_Toc531942287"/>
+      <w:r>
+        <w:t>UART-Interface</w:t>
+      </w:r>
+      <w:bookmarkEnd w:id="12"/>
+    </w:p>
+    <w:p>
+      <w:pPr>
+        <w:pStyle w:val="KeinLeerraum"/>
+      </w:pPr>
+      <w:r>
+        <w:rPr>
+          <w:noProof/>
+          <w:lang w:eastAsia="de-DE"/>
+        </w:rPr>
+        <w:drawing>
+          <wp:inline distT="0" distB="0" distL="0" distR="0">
+            <wp:extent cx="3857625" cy="2143125"/>
+            <wp:effectExtent l="0" t="0" r="9525" b="9525"/>
+            <wp:docPr id="5" name="Grafik 5" descr="G:\VMC\DOKU Sammlung\UART.PNG"/>
+            <wp:cNvGraphicFramePr>
+              <a:graphicFrameLocks xmlns:a="http://schemas.openxmlformats.org/drawingml/2006/main" noChangeAspect="1"/>
+            </wp:cNvGraphicFramePr>
+            <a:graphic xmlns:a="http://schemas.openxmlformats.org/drawingml/2006/main">
+              <a:graphicData uri="http://schemas.openxmlformats.org/drawingml/2006/picture">
+                <pic:pic xmlns:pic="http://schemas.openxmlformats.org/drawingml/2006/picture">
+                  <pic:nvPicPr>
+                    <pic:cNvPr id="0" name="Picture 17" descr="G:\VMC\DOKU Sammlung\UART.PNG"/>
+                    <pic:cNvPicPr>
+                      <a:picLocks noChangeAspect="1" noChangeArrowheads="1"/>
+                    </pic:cNvPicPr>
+                  </pic:nvPicPr>
+                  <pic:blipFill rotWithShape="1">
+                    <a:blip r:embed="rId11">
+                      <a:extLst>
+                        <a:ext uri="{28A0092B-C50C-407E-A947-70E740481C1C}">
+                          <a14:useLocalDpi xmlns:a14="http://schemas.microsoft.com/office/drawing/2010/main" val="0"/>
+                        </a:ext>
+                      </a:extLst>
+                    </a:blip>
+                    <a:srcRect r="32947"/>
+                    <a:stretch/>
+                  </pic:blipFill>
+                  <pic:spPr bwMode="auto">
+                    <a:xfrm>
+                      <a:off x="0" y="0"/>
+                      <a:ext cx="3857625" cy="2143125"/>
+                    </a:xfrm>
+                    <a:prstGeom prst="rect">
+                      <a:avLst/>
+                    </a:prstGeom>
+                    <a:noFill/>
+                    <a:ln>
+                      <a:noFill/>
+                    </a:ln>
+                    <a:extLst>
+                      <a:ext uri="{53640926-AAD7-44D8-BBD7-CCE9431645EC}">
+                        <a14:shadowObscured xmlns:a14="http://schemas.microsoft.com/office/drawing/2010/main"/>
+                      </a:ext>
+                    </a:extLst>
+                  </pic:spPr>
+                </pic:pic>
+              </a:graphicData>
+            </a:graphic>
+          </wp:inline>
+        </w:drawing>
+      </w:r>
+    </w:p>
+    <w:p>
+      <w:pPr>
+        <w:pStyle w:val="Beschriftung"/>
+        <w:jc w:val="center"/>
+      </w:pPr>
+      <w:bookmarkStart w:id="13" w:name="_Toc531942231"/>
+      <w:r>
+        <w:t xml:space="preserve">Abbildung </w:t>
+      </w:r>
+      <w:fldSimple w:instr=" SEQ Abbildung \* ARABIC ">
+        <w:r>
+          <w:rPr>
+            <w:noProof/>
+          </w:rPr>
+          <w:t>6</w:t>
+        </w:r>
+      </w:fldSimple>
+      <w:r>
+        <w:t>: UART Interface ohne zusätzliche Beschaltung</w:t>
+      </w:r>
+      <w:bookmarkEnd w:id="13"/>
+    </w:p>
+    <w:p>
+      <w:pPr>
+        <w:spacing w:line="360" w:lineRule="auto"/>
+        <w:rPr>
+          <w:noProof/>
+          <w:lang w:eastAsia="de-DE"/>
+        </w:rPr>
+      </w:pPr>
+      <w:r>
+        <w:t xml:space="preserve">Das UART-Interface des Controllers wurde zu Debugging Zwecken auf einen </w:t>
+      </w:r>
+      <w:proofErr w:type="spellStart"/>
+      <w:r>
+        <w:t>Pinheader</w:t>
+      </w:r>
+      <w:proofErr w:type="spellEnd"/>
+      <w:r>
+        <w:t xml:space="preserve"> geführt. Da diese serielle Schnittstelle jedoch im eigentlichen Betrieb nicht genutzt werden soll, sind weder ein ESD-Schutz noch ein Pegelwandler vorgesehen.</w:t>
+      </w:r>
+      <w:r>
+        <w:rPr>
+          <w:noProof/>
+          <w:lang w:eastAsia="de-DE"/>
+        </w:rPr>
+        <w:t xml:space="preserve"> </w:t>
+      </w:r>
+    </w:p>
+    <w:p>
+      <w:pPr>
+        <w:pStyle w:val="berschrift3"/>
+      </w:pPr>
+      <w:bookmarkStart w:id="14" w:name="_Toc531942288"/>
+      <w:r>
+        <w:t>JTAG-Interface</w:t>
+      </w:r>
+      <w:bookmarkEnd w:id="14"/>
+    </w:p>
+    <w:p>
+      <w:pPr>
+        <w:keepNext/>
+        <w:jc w:val="center"/>
+      </w:pPr>
+      <w:r>
+        <w:rPr>
+          <w:noProof/>
+          <w:lang w:eastAsia="de-DE"/>
+        </w:rPr>
+        <w:drawing>
+          <wp:inline distT="0" distB="0" distL="0" distR="0">
+            <wp:extent cx="5762625" cy="2286000"/>
+            <wp:effectExtent l="0" t="0" r="9525" b="0"/>
+            <wp:docPr id="8" name="Grafik 8" descr="G:\VMC\DOKU Sammlung\JTAG.PNG"/>
+            <wp:cNvGraphicFramePr>
+              <a:graphicFrameLocks xmlns:a="http://schemas.openxmlformats.org/drawingml/2006/main" noChangeAspect="1"/>
+            </wp:cNvGraphicFramePr>
+            <a:graphic xmlns:a="http://schemas.openxmlformats.org/drawingml/2006/main">
+              <a:graphicData uri="http://schemas.openxmlformats.org/drawingml/2006/picture">
+                <pic:pic xmlns:pic="http://schemas.openxmlformats.org/drawingml/2006/picture">
+                  <pic:nvPicPr>
+                    <pic:cNvPr id="0" name="Picture 20" descr="G:\VMC\DOKU Sammlung\JTAG.PNG"/>
+                    <pic:cNvPicPr>
+                      <a:picLocks noChangeAspect="1" noChangeArrowheads="1"/>
+                    </pic:cNvPicPr>
+                  </pic:nvPicPr>
+                  <pic:blipFill>
+                    <a:blip r:embed="rId12">
+                      <a:extLst>
+                        <a:ext uri="{28A0092B-C50C-407E-A947-70E740481C1C}">
+                          <a14:useLocalDpi xmlns:a14="http://schemas.microsoft.com/office/drawing/2010/main" val="0"/>
+                        </a:ext>
+                      </a:extLst>
+                    </a:blip>
+                    <a:srcRect/>
+                    <a:stretch>
+                      <a:fillRect/>
+                    </a:stretch>
+                  </pic:blipFill>
+                  <pic:spPr bwMode="auto">
+                    <a:xfrm>
+                      <a:off x="0" y="0"/>
+                      <a:ext cx="5762625" cy="2286000"/>
+                    </a:xfrm>
+                    <a:prstGeom prst="rect">
+                      <a:avLst/>
+                    </a:prstGeom>
+                    <a:noFill/>
+                    <a:ln>
+                      <a:noFill/>
+                    </a:ln>
+                  </pic:spPr>
+                </pic:pic>
+              </a:graphicData>
+            </a:graphic>
+          </wp:inline>
+        </w:drawing>
+      </w:r>
+    </w:p>
+    <w:p>
+      <w:pPr>
+        <w:pStyle w:val="Beschriftung"/>
+        <w:jc w:val="center"/>
+      </w:pPr>
+      <w:bookmarkStart w:id="15" w:name="_Toc531942232"/>
+      <w:r>
+        <w:t xml:space="preserve">Abbildung </w:t>
+      </w:r>
+      <w:fldSimple w:instr=" SEQ Abbildung \* ARABIC ">
+        <w:r>
+          <w:rPr>
+            <w:noProof/>
+          </w:rPr>
+          <w:t>7</w:t>
+        </w:r>
+      </w:fldSimple>
+      <w:r>
+        <w:t xml:space="preserve">: </w:t>
+      </w:r>
+      <w:proofErr w:type="spellStart"/>
+      <w:r>
+        <w:t>Segger</w:t>
+      </w:r>
+      <w:proofErr w:type="spellEnd"/>
+      <w:r>
+        <w:t xml:space="preserve"> Link zur Anbindung des JTAG-Interfaces</w:t>
+      </w:r>
+      <w:bookmarkEnd w:id="15"/>
+    </w:p>
+    <w:p>
+      <w:pPr>
+        <w:spacing w:line="360" w:lineRule="auto"/>
+      </w:pPr>
+      <w:r>
+        <w:t xml:space="preserve">Zur Programmierung des </w:t>
+      </w:r>
+      <w:proofErr w:type="spellStart"/>
+      <w:r>
         <w:t>Microcontrollers</w:t>
       </w:r>
       <w:proofErr w:type="spellEnd"/>
       <w:r>
-        <w:t xml:space="preserve"> STM32F105RBT6</w:t>
-      </w:r>
-    </w:p>
-    <w:p>
-      <w:pPr>
+        <w:t xml:space="preserve"> wird ein JTAG-Anschluss über einen </w:t>
+      </w:r>
+      <w:proofErr w:type="spellStart"/>
+      <w:r>
+        <w:t>Segger</w:t>
+      </w:r>
+      <w:proofErr w:type="spellEnd"/>
+      <w:r>
+        <w:t xml:space="preserve"> </w:t>
+      </w:r>
+      <w:proofErr w:type="spellStart"/>
+      <w:r>
+        <w:t>JLink</w:t>
+      </w:r>
+      <w:proofErr w:type="spellEnd"/>
+      <w:r>
+        <w:t xml:space="preserve"> </w:t>
+      </w:r>
+      <w:proofErr w:type="spellStart"/>
+      <w:r>
+        <w:t>Adapeter</w:t>
+      </w:r>
+      <w:proofErr w:type="spellEnd"/>
+      <w:r>
+        <w:t xml:space="preserve"> vorgesehen. Die entsprechenden Pull-</w:t>
+      </w:r>
+      <w:proofErr w:type="spellStart"/>
+      <w:r>
+        <w:t>Up</w:t>
+      </w:r>
+      <w:proofErr w:type="spellEnd"/>
+      <w:r>
+        <w:t xml:space="preserve"> Widerstände wurden mit eingeplant.</w:t>
+      </w:r>
+    </w:p>
+    <w:p>
+      <w:pPr>
+        <w:pStyle w:val="berschrift3"/>
+      </w:pPr>
+      <w:bookmarkStart w:id="16" w:name="_Toc531942289"/>
+      <w:r>
+        <w:t>CAN-Interface</w:t>
+      </w:r>
+      <w:bookmarkEnd w:id="16"/>
+    </w:p>
+    <w:p>
+      <w:pPr>
+        <w:keepNext/>
+        <w:jc w:val="center"/>
+      </w:pPr>
+      <w:r>
+        <w:rPr>
+          <w:noProof/>
+          <w:lang w:eastAsia="de-DE"/>
+        </w:rPr>
+        <w:drawing>
+          <wp:inline distT="0" distB="0" distL="0" distR="0" wp14:anchorId="793B0808" wp14:editId="68B01590">
+            <wp:extent cx="5753100" cy="2085975"/>
+            <wp:effectExtent l="0" t="0" r="0" b="9525"/>
+            <wp:docPr id="7" name="Grafik 7" descr="G:\VMC\DOKU Sammlung\CAN.PNG"/>
+            <wp:cNvGraphicFramePr>
+              <a:graphicFrameLocks xmlns:a="http://schemas.openxmlformats.org/drawingml/2006/main" noChangeAspect="1"/>
+            </wp:cNvGraphicFramePr>
+            <a:graphic xmlns:a="http://schemas.openxmlformats.org/drawingml/2006/main">
+              <a:graphicData uri="http://schemas.openxmlformats.org/drawingml/2006/picture">
+                <pic:pic xmlns:pic="http://schemas.openxmlformats.org/drawingml/2006/picture">
+                  <pic:nvPicPr>
+                    <pic:cNvPr id="0" name="Picture 19" descr="G:\VMC\DOKU Sammlung\CAN.PNG"/>
+                    <pic:cNvPicPr>
+                      <a:picLocks noChangeAspect="1" noChangeArrowheads="1"/>
+                    </pic:cNvPicPr>
+                  </pic:nvPicPr>
+                  <pic:blipFill>
+                    <a:blip r:embed="rId13">
+                      <a:extLst>
+                        <a:ext uri="{28A0092B-C50C-407E-A947-70E740481C1C}">
+                          <a14:useLocalDpi xmlns:a14="http://schemas.microsoft.com/office/drawing/2010/main" val="0"/>
+                        </a:ext>
+                      </a:extLst>
+                    </a:blip>
+                    <a:srcRect/>
+                    <a:stretch>
+                      <a:fillRect/>
+                    </a:stretch>
+                  </pic:blipFill>
+                  <pic:spPr bwMode="auto">
+                    <a:xfrm>
+                      <a:off x="0" y="0"/>
+                      <a:ext cx="5753100" cy="2085975"/>
+                    </a:xfrm>
+                    <a:prstGeom prst="rect">
+                      <a:avLst/>
+                    </a:prstGeom>
+                    <a:noFill/>
+                    <a:ln>
+                      <a:noFill/>
+                    </a:ln>
+                  </pic:spPr>
+                </pic:pic>
+              </a:graphicData>
+            </a:graphic>
+          </wp:inline>
+        </w:drawing>
+      </w:r>
+    </w:p>
+    <w:p>
+      <w:pPr>
+        <w:pStyle w:val="Beschriftung"/>
+        <w:jc w:val="center"/>
+      </w:pPr>
+      <w:bookmarkStart w:id="17" w:name="_Toc531942233"/>
+      <w:r>
+        <w:t xml:space="preserve">Abbildung </w:t>
+      </w:r>
+      <w:fldSimple w:instr=" SEQ Abbildung \* ARABIC ">
+        <w:r>
+          <w:rPr>
+            <w:noProof/>
+          </w:rPr>
+          <w:t>8</w:t>
+        </w:r>
+      </w:fldSimple>
+      <w:r>
+        <w:t>: Für das CAN-Interface sind verschiedene Transceiver wählbar</w:t>
+      </w:r>
+      <w:bookmarkEnd w:id="17"/>
+    </w:p>
+    <w:p>
+      <w:pPr>
+        <w:spacing w:line="360" w:lineRule="auto"/>
+      </w:pPr>
+      <w:r>
+        <w:t xml:space="preserve">Der CAN-Controller des STM32 wird über die CAN_TX und CAN_RX Signale an einen CAN-Transceiver angebunden, welcher dafür zuständig ist, das differentielle CAN-Signal zu erzeugen und in den Bus einzuspeisen. Für den Transceiver (IC2-1) können verschiedene Varianten gewählt werden, für die dann über den Jumper SJ2-1 die passende Versorgungsspannung eingestellt wird. Mit R2-2 kann die </w:t>
+      </w:r>
+      <w:proofErr w:type="spellStart"/>
+      <w:r>
+        <w:t>Slew</w:t>
+      </w:r>
+      <w:proofErr w:type="spellEnd"/>
+      <w:r>
+        <w:t>-Rate eingestellt werden. Außerdem kann mit Setzen von JP2-1 über R2-4 der CAN-Bus mit 120 Ohm terminiert werden.</w:t>
+      </w:r>
+    </w:p>
+    <w:p>
+      <w:pPr>
+        <w:keepNext/>
+        <w:jc w:val="center"/>
+      </w:pPr>
+      <w:r>
+        <w:rPr>
+          <w:noProof/>
+          <w:lang w:eastAsia="de-DE"/>
+        </w:rPr>
+        <w:drawing>
+          <wp:inline distT="0" distB="0" distL="0" distR="0">
+            <wp:extent cx="3085988" cy="3105150"/>
+            <wp:effectExtent l="0" t="0" r="635" b="0"/>
+            <wp:docPr id="6" name="Grafik 6" descr="G:\VMC\DOKU Sammlung\CANDIP.PNG"/>
+            <wp:cNvGraphicFramePr>
+              <a:graphicFrameLocks xmlns:a="http://schemas.openxmlformats.org/drawingml/2006/main" noChangeAspect="1"/>
+            </wp:cNvGraphicFramePr>
+            <a:graphic xmlns:a="http://schemas.openxmlformats.org/drawingml/2006/main">
+              <a:graphicData uri="http://schemas.openxmlformats.org/drawingml/2006/picture">
+                <pic:pic xmlns:pic="http://schemas.openxmlformats.org/drawingml/2006/picture">
+                  <pic:nvPicPr>
+                    <pic:cNvPr id="0" name="Picture 18" descr="G:\VMC\DOKU Sammlung\CANDIP.PNG"/>
+                    <pic:cNvPicPr>
+                      <a:picLocks noChangeAspect="1" noChangeArrowheads="1"/>
+                    </pic:cNvPicPr>
+                  </pic:nvPicPr>
+                  <pic:blipFill rotWithShape="1">
+                    <a:blip r:embed="rId14">
+                      <a:extLst>
+                        <a:ext uri="{28A0092B-C50C-407E-A947-70E740481C1C}">
+                          <a14:useLocalDpi xmlns:a14="http://schemas.microsoft.com/office/drawing/2010/main" val="0"/>
+                        </a:ext>
+                      </a:extLst>
+                    </a:blip>
+                    <a:srcRect r="32790" b="7368"/>
+                    <a:stretch/>
+                  </pic:blipFill>
+                  <pic:spPr bwMode="auto">
+                    <a:xfrm>
+                      <a:off x="0" y="0"/>
+                      <a:ext cx="3092782" cy="3111986"/>
+                    </a:xfrm>
+                    <a:prstGeom prst="rect">
+                      <a:avLst/>
+                    </a:prstGeom>
+                    <a:noFill/>
+                    <a:ln>
+                      <a:noFill/>
+                    </a:ln>
+                    <a:extLst>
+                      <a:ext uri="{53640926-AAD7-44D8-BBD7-CCE9431645EC}">
+                        <a14:shadowObscured xmlns:a14="http://schemas.microsoft.com/office/drawing/2010/main"/>
+                      </a:ext>
+                    </a:extLst>
+                  </pic:spPr>
+                </pic:pic>
+              </a:graphicData>
+            </a:graphic>
+          </wp:inline>
+        </w:drawing>
+      </w:r>
+    </w:p>
+    <w:p>
+      <w:pPr>
+        <w:pStyle w:val="Beschriftung"/>
+        <w:jc w:val="center"/>
+      </w:pPr>
+      <w:bookmarkStart w:id="18" w:name="_Toc531942234"/>
+      <w:r>
+        <w:t xml:space="preserve">Abbildung </w:t>
+      </w:r>
+      <w:fldSimple w:instr=" SEQ Abbildung \* ARABIC ">
+        <w:r>
+          <w:rPr>
+            <w:noProof/>
+          </w:rPr>
+          <w:t>9</w:t>
+        </w:r>
+      </w:fldSimple>
+      <w:r>
+        <w:t>: DIP-Switch zur Einstellung der CAN-ID</w:t>
+      </w:r>
+      <w:bookmarkEnd w:id="18"/>
+    </w:p>
+    <w:p>
+      <w:pPr>
+        <w:spacing w:line="360" w:lineRule="auto"/>
+      </w:pPr>
+      <w:r>
+        <w:t xml:space="preserve">Die ID des Hutschienenmoduls am CAN-Bus kann über einen DIP-Switch eingestellt werden. Die 8 Switches entsprechen dabei den </w:t>
+      </w:r>
+      <w:proofErr w:type="gramStart"/>
+      <w:r>
+        <w:t>8 niederwertigen</w:t>
+      </w:r>
+      <w:proofErr w:type="gramEnd"/>
+      <w:r>
+        <w:t xml:space="preserve"> Bits der CAN-ID, während die 3 höchstwertigen durch die Software definiert werden.</w:t>
+      </w:r>
+    </w:p>
+    <w:p>
+      <w:pPr>
+        <w:spacing w:line="360" w:lineRule="auto"/>
+      </w:pPr>
+    </w:p>
+    <w:p>
+      <w:pPr>
+        <w:pStyle w:val="berschrift2"/>
+      </w:pPr>
+      <w:bookmarkStart w:id="19" w:name="_Toc531942290"/>
+      <w:r>
+        <w:t>Anbindung an das Gehäuse</w:t>
+      </w:r>
+      <w:bookmarkEnd w:id="19"/>
+    </w:p>
+    <w:p>
+      <w:pPr>
+        <w:keepNext/>
+        <w:spacing w:line="360" w:lineRule="auto"/>
         <w:jc w:val="both"/>
       </w:pPr>
       <w:r>
-        <w:t xml:space="preserve">Dieser wird unter Verwendung von Abblockkondensatoren an seinen jeweiligen VDD und VSS Pins an 3.3V und </w:t>
+        <w:t xml:space="preserve">Die Anschlüsse der Temperatursensoren, der Kommunikationsschnittstellen und der Versorgungsspannung werden über Schraubklemmen oder auch den Rückseitenbus nach außen hin zugänglich gemacht. </w:t>
+      </w:r>
+    </w:p>
+    <w:p>
+      <w:pPr>
+        <w:keepNext/>
+      </w:pPr>
+      <w:r>
+        <w:rPr>
+          <w:noProof/>
+          <w:lang w:eastAsia="de-DE"/>
+        </w:rPr>
+        <w:drawing>
+          <wp:inline distT="0" distB="0" distL="0" distR="0">
+            <wp:extent cx="5753100" cy="4238625"/>
+            <wp:effectExtent l="0" t="0" r="0" b="9525"/>
+            <wp:docPr id="9" name="Grafik 9" descr="G:\VMC\DOKU Sammlung\Case.PNG"/>
+            <wp:cNvGraphicFramePr>
+              <a:graphicFrameLocks xmlns:a="http://schemas.openxmlformats.org/drawingml/2006/main" noChangeAspect="1"/>
+            </wp:cNvGraphicFramePr>
+            <a:graphic xmlns:a="http://schemas.openxmlformats.org/drawingml/2006/main">
+              <a:graphicData uri="http://schemas.openxmlformats.org/drawingml/2006/picture">
+                <pic:pic xmlns:pic="http://schemas.openxmlformats.org/drawingml/2006/picture">
+                  <pic:nvPicPr>
+                    <pic:cNvPr id="0" name="Picture 21" descr="G:\VMC\DOKU Sammlung\Case.PNG"/>
+                    <pic:cNvPicPr>
+                      <a:picLocks noChangeAspect="1" noChangeArrowheads="1"/>
+                    </pic:cNvPicPr>
+                  </pic:nvPicPr>
+                  <pic:blipFill>
+                    <a:blip r:embed="rId15">
+                      <a:extLst>
+                        <a:ext uri="{28A0092B-C50C-407E-A947-70E740481C1C}">
+                          <a14:useLocalDpi xmlns:a14="http://schemas.microsoft.com/office/drawing/2010/main" val="0"/>
+                        </a:ext>
+                      </a:extLst>
+                    </a:blip>
+                    <a:srcRect/>
+                    <a:stretch>
+                      <a:fillRect/>
+                    </a:stretch>
+                  </pic:blipFill>
+                  <pic:spPr bwMode="auto">
+                    <a:xfrm>
+                      <a:off x="0" y="0"/>
+                      <a:ext cx="5753100" cy="4238625"/>
+                    </a:xfrm>
+                    <a:prstGeom prst="rect">
+                      <a:avLst/>
+                    </a:prstGeom>
+                    <a:noFill/>
+                    <a:ln>
+                      <a:noFill/>
+                    </a:ln>
+                  </pic:spPr>
+                </pic:pic>
+              </a:graphicData>
+            </a:graphic>
+          </wp:inline>
+        </w:drawing>
+      </w:r>
+    </w:p>
+    <w:p>
+      <w:pPr>
+        <w:pStyle w:val="Beschriftung"/>
+        <w:jc w:val="center"/>
+      </w:pPr>
+      <w:bookmarkStart w:id="20" w:name="_Toc531942235"/>
+      <w:r>
+        <w:t xml:space="preserve">Abbildung </w:t>
+      </w:r>
+      <w:fldSimple w:instr=" SEQ Abbildung \* ARABIC ">
+        <w:r>
+          <w:rPr>
+            <w:noProof/>
+          </w:rPr>
+          <w:t>10</w:t>
+        </w:r>
+      </w:fldSimple>
+      <w:r>
+        <w:t>: Anbindung an die Schraubklemmen des Gehäuses</w:t>
+      </w:r>
+      <w:bookmarkEnd w:id="20"/>
+    </w:p>
+    <w:p>
+      <w:pPr>
+        <w:spacing w:line="360" w:lineRule="auto"/>
+        <w:jc w:val="both"/>
+      </w:pPr>
+      <w:r>
+        <w:t xml:space="preserve">Für die </w:t>
       </w:r>
       <w:proofErr w:type="spellStart"/>
       <w:r>
-        <w:t>Ground</w:t>
+        <w:t>Versorungsspannung</w:t>
       </w:r>
       <w:proofErr w:type="spellEnd"/>
       <w:r>
-        <w:t xml:space="preserve"> angeschlossen. Über den entprellten Drucktaster S1-1 kann ein </w:t>
+        <w:t xml:space="preserve"> wurden je 2 Schraubklemmen für 24V und GND in der oberen Schraubklemmenreihe vorgesehen. Für den CAN-Bus sind 2 Klemmen für CAN-High und CAN-Low eingeplant, welche sich über die Jumper SJ1 und SJ2 an 2 weitere Klemmen durchschleifen lassen. Optional können diese beiden Anschlüsse auch für die Anbindung eines dritten Temperatursensors benutzt werden. In der unteren Reihe der Schraubklemmen werden die 2 anderen Temperatursensoren mit ihren jeweiligen Messleitungen RTDX+ und RTDX- angeschlossen. Darunter sind die drei Anschlüsse des Relais-Wechslers, NO, NC und COM nach außen geführt.</w:t>
+      </w:r>
+    </w:p>
+    <w:p>
+      <w:pPr>
+        <w:keepNext/>
+        <w:spacing w:line="360" w:lineRule="auto"/>
+        <w:jc w:val="center"/>
+      </w:pPr>
+      <w:r>
+        <w:rPr>
+          <w:noProof/>
+          <w:lang w:eastAsia="de-DE"/>
+        </w:rPr>
+        <w:drawing>
+          <wp:inline distT="0" distB="0" distL="0" distR="0" wp14:anchorId="309360C8" wp14:editId="20F4B51F">
+            <wp:extent cx="3190875" cy="2518100"/>
+            <wp:effectExtent l="0" t="0" r="0" b="0"/>
+            <wp:docPr id="10" name="Grafik 10" descr="G:\VMC\DOKU Sammlung\BACKSIDE.PNG"/>
+            <wp:cNvGraphicFramePr>
+              <a:graphicFrameLocks xmlns:a="http://schemas.openxmlformats.org/drawingml/2006/main" noChangeAspect="1"/>
+            </wp:cNvGraphicFramePr>
+            <a:graphic xmlns:a="http://schemas.openxmlformats.org/drawingml/2006/main">
+              <a:graphicData uri="http://schemas.openxmlformats.org/drawingml/2006/picture">
+                <pic:pic xmlns:pic="http://schemas.openxmlformats.org/drawingml/2006/picture">
+                  <pic:nvPicPr>
+                    <pic:cNvPr id="0" name="Picture 22" descr="G:\VMC\DOKU Sammlung\BACKSIDE.PNG"/>
+                    <pic:cNvPicPr>
+                      <a:picLocks noChangeAspect="1" noChangeArrowheads="1"/>
+                    </pic:cNvPicPr>
+                  </pic:nvPicPr>
+                  <pic:blipFill rotWithShape="1">
+                    <a:blip r:embed="rId16">
+                      <a:extLst>
+                        <a:ext uri="{28A0092B-C50C-407E-A947-70E740481C1C}">
+                          <a14:useLocalDpi xmlns:a14="http://schemas.microsoft.com/office/drawing/2010/main" val="0"/>
+                        </a:ext>
+                      </a:extLst>
+                    </a:blip>
+                    <a:srcRect t="16479" b="9926"/>
+                    <a:stretch/>
+                  </pic:blipFill>
+                  <pic:spPr bwMode="auto">
+                    <a:xfrm>
+                      <a:off x="0" y="0"/>
+                      <a:ext cx="3201517" cy="2526498"/>
+                    </a:xfrm>
+                    <a:prstGeom prst="rect">
+                      <a:avLst/>
+                    </a:prstGeom>
+                    <a:noFill/>
+                    <a:ln>
+                      <a:noFill/>
+                    </a:ln>
+                    <a:extLst>
+                      <a:ext uri="{53640926-AAD7-44D8-BBD7-CCE9431645EC}">
+                        <a14:shadowObscured xmlns:a14="http://schemas.microsoft.com/office/drawing/2010/main"/>
+                      </a:ext>
+                    </a:extLst>
+                  </pic:spPr>
+                </pic:pic>
+              </a:graphicData>
+            </a:graphic>
+          </wp:inline>
+        </w:drawing>
+      </w:r>
+    </w:p>
+    <w:p>
+      <w:pPr>
+        <w:pStyle w:val="Beschriftung"/>
+        <w:jc w:val="center"/>
+      </w:pPr>
+      <w:bookmarkStart w:id="21" w:name="_Toc531942236"/>
+      <w:r>
+        <w:t xml:space="preserve">Abbildung </w:t>
+      </w:r>
+      <w:fldSimple w:instr=" SEQ Abbildung \* ARABIC ">
+        <w:r>
+          <w:rPr>
+            <w:noProof/>
+          </w:rPr>
+          <w:t>11</w:t>
+        </w:r>
+      </w:fldSimple>
+      <w:r>
+        <w:t xml:space="preserve">: </w:t>
       </w:r>
       <w:proofErr w:type="spellStart"/>
       <w:r>
-        <w:t>Reset</w:t>
+        <w:t>BacksideBus</w:t>
       </w:r>
       <w:proofErr w:type="spellEnd"/>
       <w:r>
-        <w:t xml:space="preserve"> am </w:t>
+        <w:t xml:space="preserve"> für einfache Anbindung an andere Hutschienenmodule</w:t>
+      </w:r>
+      <w:bookmarkEnd w:id="21"/>
+    </w:p>
+    <w:p>
+      <w:pPr>
+        <w:spacing w:line="360" w:lineRule="auto"/>
+        <w:jc w:val="both"/>
+      </w:pPr>
+      <w:r>
+        <w:t xml:space="preserve">Zusätzlich zu den </w:t>
+      </w:r>
+      <w:r>
+        <w:t>Schraubklemmen des Gehäuses werden die Schnittstellen CAN und I2C zusammen mit GND und PE Anschlüssen auf den Rückseitenbus geführt. Diese Verbindungen sind optional und lassen sich über die Jumper SJ4-1 und SJ4-2 für CAN und SJ4-3 und SJ4-4 für I2C herstellen.</w:t>
+      </w:r>
+    </w:p>
+    <w:p>
+      <w:pPr>
+        <w:pStyle w:val="berschrift2"/>
+      </w:pPr>
+      <w:bookmarkStart w:id="22" w:name="_Toc531942291"/>
+      <w:r>
+        <w:t>Temperatursensoren</w:t>
+      </w:r>
+      <w:bookmarkEnd w:id="22"/>
+    </w:p>
+    <w:p>
+      <w:r>
+        <w:rPr>
+          <w:noProof/>
+          <w:lang w:eastAsia="de-DE"/>
+        </w:rPr>
+        <w:drawing>
+          <wp:inline distT="0" distB="0" distL="0" distR="0">
+            <wp:extent cx="5769082" cy="1609725"/>
+            <wp:effectExtent l="0" t="0" r="3175" b="0"/>
+            <wp:docPr id="11" name="Grafik 11" descr="G:\VMC\DOKU Sammlung\MAX.PNG"/>
+            <wp:cNvGraphicFramePr>
+              <a:graphicFrameLocks xmlns:a="http://schemas.openxmlformats.org/drawingml/2006/main" noChangeAspect="1"/>
+            </wp:cNvGraphicFramePr>
+            <a:graphic xmlns:a="http://schemas.openxmlformats.org/drawingml/2006/main">
+              <a:graphicData uri="http://schemas.openxmlformats.org/drawingml/2006/picture">
+                <pic:pic xmlns:pic="http://schemas.openxmlformats.org/drawingml/2006/picture">
+                  <pic:nvPicPr>
+                    <pic:cNvPr id="0" name="Picture 23" descr="G:\VMC\DOKU Sammlung\MAX.PNG"/>
+                    <pic:cNvPicPr>
+                      <a:picLocks noChangeAspect="1" noChangeArrowheads="1"/>
+                    </pic:cNvPicPr>
+                  </pic:nvPicPr>
+                  <pic:blipFill rotWithShape="1">
+                    <a:blip r:embed="rId17">
+                      <a:extLst>
+                        <a:ext uri="{28A0092B-C50C-407E-A947-70E740481C1C}">
+                          <a14:useLocalDpi xmlns:a14="http://schemas.microsoft.com/office/drawing/2010/main" val="0"/>
+                        </a:ext>
+                      </a:extLst>
+                    </a:blip>
+                    <a:srcRect r="11589"/>
+                    <a:stretch/>
+                  </pic:blipFill>
+                  <pic:spPr bwMode="auto">
+                    <a:xfrm>
+                      <a:off x="0" y="0"/>
+                      <a:ext cx="5791113" cy="1615872"/>
+                    </a:xfrm>
+                    <a:prstGeom prst="rect">
+                      <a:avLst/>
+                    </a:prstGeom>
+                    <a:noFill/>
+                    <a:ln>
+                      <a:noFill/>
+                    </a:ln>
+                    <a:extLst>
+                      <a:ext uri="{53640926-AAD7-44D8-BBD7-CCE9431645EC}">
+                        <a14:shadowObscured xmlns:a14="http://schemas.microsoft.com/office/drawing/2010/main"/>
+                      </a:ext>
+                    </a:extLst>
+                  </pic:spPr>
+                </pic:pic>
+              </a:graphicData>
+            </a:graphic>
+          </wp:inline>
+        </w:drawing>
+      </w:r>
+    </w:p>
+    <w:p>
+      <w:pPr>
+        <w:pStyle w:val="Beschriftung"/>
+        <w:jc w:val="center"/>
+      </w:pPr>
+      <w:bookmarkStart w:id="23" w:name="_Toc531942237"/>
+      <w:r>
+        <w:t xml:space="preserve">Abbildung </w:t>
+      </w:r>
+      <w:fldSimple w:instr=" SEQ Abbildung \* ARABIC ">
+        <w:r>
+          <w:rPr>
+            <w:noProof/>
+          </w:rPr>
+          <w:t>12</w:t>
+        </w:r>
+      </w:fldSimple>
+      <w:r>
+        <w:t>: Temperatursensor MAX31865</w:t>
+      </w:r>
+      <w:bookmarkEnd w:id="23"/>
+    </w:p>
+    <w:p>
+      <w:pPr>
+        <w:spacing w:line="360" w:lineRule="auto"/>
+        <w:jc w:val="both"/>
+      </w:pPr>
+      <w:r>
+        <w:t xml:space="preserve">Zur Messung der Temperaturen werden PT100/PT1000 Temperaturfühler zusammen mit MAX31865 Bausteinen zur Messwerterfassung benutzt. Diese Bausteine werden mit 3.3V betrieben und lassen sich über SPI ansprechen. Dafür sind die entsprechenden Busleitungen angebracht. Je nachdem, ob ein PT100 oder PT1000 Fühler benutzt wird, muss der Referenzwiderstand R5-2 zu 400 Ohm bzw. 4000 Ohm gewählt werden. Ebenfalls muss der Kondensator C5-2 entsprechend mit 100nF bzw. 10nF dimensioniert werden. Zum Schutz des Bausteins vor elektrostatischer Entladung sind </w:t>
       </w:r>
       <w:proofErr w:type="spellStart"/>
       <w:r>
-        <w:t>Microcontroller</w:t>
+        <w:t>Suppressordioden</w:t>
       </w:r>
       <w:proofErr w:type="spellEnd"/>
       <w:r>
-        <w:t xml:space="preserve"> ausgelöste werden. Zur Ableitung seines Systemtaktes wird der Controller mit einem 8 MHz Quarz und einem 32.769kHz Quarz für </w:t>
+        <w:t xml:space="preserve"> zwischen die berührbaren Schraubklemmen und GND geschalten.  </w:t>
+      </w:r>
+      <w:r>
+        <w:t xml:space="preserve">Der Schaltplanausschnitt zeigt nur einer der drei </w:t>
       </w:r>
       <w:proofErr w:type="spellStart"/>
       <w:r>
-        <w:t>für</w:t>
+        <w:t>Messumwandler</w:t>
       </w:r>
       <w:proofErr w:type="spellEnd"/>
       <w:r>
-        <w:t xml:space="preserve"> die RTC Funktionalitäten beschalten. Zusätzlich muss noch der ADC des Controllers mit Spannung versorgt werden.</w:t>
-      </w:r>
-      <w:bookmarkStart w:id="0" w:name="_GoBack"/>
-      <w:bookmarkEnd w:id="0"/>
+        <w:t>. Die anderen sind jedoch analog ausgelegt.</w:t>
+      </w:r>
     </w:p>
     <w:sectPr>
       <w:pgSz w:w="11906" w:h="16838"/>
@@ -1201,6 +4115,50 @@
       <w:szCs w:val="26"/>
     </w:rPr>
   </w:style>
+  <w:style w:type="paragraph" w:styleId="berschrift3">
+    <w:name w:val="heading 3"/>
+    <w:basedOn w:val="Standard"/>
+    <w:next w:val="Standard"/>
+    <w:link w:val="berschrift3Zchn"/>
+    <w:uiPriority w:val="9"/>
+    <w:unhideWhenUsed/>
+    <w:qFormat/>
+    <w:rsid w:val="009A24E2"/>
+    <w:pPr>
+      <w:keepNext/>
+      <w:keepLines/>
+      <w:spacing w:before="40" w:after="0"/>
+      <w:outlineLvl w:val="2"/>
+    </w:pPr>
+    <w:rPr>
+      <w:rFonts w:asciiTheme="majorHAnsi" w:eastAsiaTheme="majorEastAsia" w:hAnsiTheme="majorHAnsi" w:cstheme="majorBidi"/>
+      <w:color w:val="1F4D78" w:themeColor="accent1" w:themeShade="7F"/>
+      <w:sz w:val="24"/>
+      <w:szCs w:val="24"/>
+    </w:rPr>
+  </w:style>
+  <w:style w:type="paragraph" w:styleId="berschrift4">
+    <w:name w:val="heading 4"/>
+    <w:basedOn w:val="Standard"/>
+    <w:next w:val="Standard"/>
+    <w:link w:val="berschrift4Zchn"/>
+    <w:uiPriority w:val="9"/>
+    <w:unhideWhenUsed/>
+    <w:qFormat/>
+    <w:rsid w:val="006507D8"/>
+    <w:pPr>
+      <w:keepNext/>
+      <w:keepLines/>
+      <w:spacing w:before="40" w:after="0"/>
+      <w:outlineLvl w:val="3"/>
+    </w:pPr>
+    <w:rPr>
+      <w:rFonts w:asciiTheme="majorHAnsi" w:eastAsiaTheme="majorEastAsia" w:hAnsiTheme="majorHAnsi" w:cstheme="majorBidi"/>
+      <w:i/>
+      <w:iCs/>
+      <w:color w:val="2E74B5" w:themeColor="accent1" w:themeShade="BF"/>
+    </w:rPr>
+  </w:style>
   <w:style w:type="character" w:default="1" w:styleId="Absatz-Standardschriftart">
     <w:name w:val="Default Paragraph Font"/>
     <w:uiPriority w:val="1"/>
@@ -1317,6 +4275,116 @@
       <w:sz w:val="26"/>
       <w:szCs w:val="26"/>
     </w:rPr>
+  </w:style>
+  <w:style w:type="character" w:customStyle="1" w:styleId="berschrift3Zchn">
+    <w:name w:val="Überschrift 3 Zchn"/>
+    <w:basedOn w:val="Absatz-Standardschriftart"/>
+    <w:link w:val="berschrift3"/>
+    <w:uiPriority w:val="9"/>
+    <w:rsid w:val="009A24E2"/>
+    <w:rPr>
+      <w:rFonts w:asciiTheme="majorHAnsi" w:eastAsiaTheme="majorEastAsia" w:hAnsiTheme="majorHAnsi" w:cstheme="majorBidi"/>
+      <w:color w:val="1F4D78" w:themeColor="accent1" w:themeShade="7F"/>
+      <w:sz w:val="24"/>
+      <w:szCs w:val="24"/>
+    </w:rPr>
+  </w:style>
+  <w:style w:type="character" w:customStyle="1" w:styleId="berschrift4Zchn">
+    <w:name w:val="Überschrift 4 Zchn"/>
+    <w:basedOn w:val="Absatz-Standardschriftart"/>
+    <w:link w:val="berschrift4"/>
+    <w:uiPriority w:val="9"/>
+    <w:rsid w:val="006507D8"/>
+    <w:rPr>
+      <w:rFonts w:asciiTheme="majorHAnsi" w:eastAsiaTheme="majorEastAsia" w:hAnsiTheme="majorHAnsi" w:cstheme="majorBidi"/>
+      <w:i/>
+      <w:iCs/>
+      <w:color w:val="2E74B5" w:themeColor="accent1" w:themeShade="BF"/>
+    </w:rPr>
+  </w:style>
+  <w:style w:type="paragraph" w:styleId="KeinLeerraum">
+    <w:name w:val="No Spacing"/>
+    <w:uiPriority w:val="1"/>
+    <w:qFormat/>
+    <w:rsid w:val="002F72C1"/>
+    <w:pPr>
+      <w:spacing w:after="0" w:line="240" w:lineRule="auto"/>
+    </w:pPr>
+  </w:style>
+  <w:style w:type="paragraph" w:styleId="Inhaltsverzeichnisberschrift">
+    <w:name w:val="TOC Heading"/>
+    <w:basedOn w:val="berschrift1"/>
+    <w:next w:val="Standard"/>
+    <w:uiPriority w:val="39"/>
+    <w:unhideWhenUsed/>
+    <w:qFormat/>
+    <w:rsid w:val="00B30AD5"/>
+    <w:pPr>
+      <w:outlineLvl w:val="9"/>
+    </w:pPr>
+    <w:rPr>
+      <w:lang w:eastAsia="de-DE"/>
+    </w:rPr>
+  </w:style>
+  <w:style w:type="paragraph" w:styleId="Verzeichnis1">
+    <w:name w:val="toc 1"/>
+    <w:basedOn w:val="Standard"/>
+    <w:next w:val="Standard"/>
+    <w:autoRedefine/>
+    <w:uiPriority w:val="39"/>
+    <w:unhideWhenUsed/>
+    <w:rsid w:val="00B30AD5"/>
+    <w:pPr>
+      <w:spacing w:after="100"/>
+    </w:pPr>
+  </w:style>
+  <w:style w:type="paragraph" w:styleId="Verzeichnis2">
+    <w:name w:val="toc 2"/>
+    <w:basedOn w:val="Standard"/>
+    <w:next w:val="Standard"/>
+    <w:autoRedefine/>
+    <w:uiPriority w:val="39"/>
+    <w:unhideWhenUsed/>
+    <w:rsid w:val="00B30AD5"/>
+    <w:pPr>
+      <w:spacing w:after="100"/>
+      <w:ind w:left="220"/>
+    </w:pPr>
+  </w:style>
+  <w:style w:type="paragraph" w:styleId="Verzeichnis3">
+    <w:name w:val="toc 3"/>
+    <w:basedOn w:val="Standard"/>
+    <w:next w:val="Standard"/>
+    <w:autoRedefine/>
+    <w:uiPriority w:val="39"/>
+    <w:unhideWhenUsed/>
+    <w:rsid w:val="00B30AD5"/>
+    <w:pPr>
+      <w:spacing w:after="100"/>
+      <w:ind w:left="440"/>
+    </w:pPr>
+  </w:style>
+  <w:style w:type="character" w:styleId="Hyperlink">
+    <w:name w:val="Hyperlink"/>
+    <w:basedOn w:val="Absatz-Standardschriftart"/>
+    <w:uiPriority w:val="99"/>
+    <w:unhideWhenUsed/>
+    <w:rsid w:val="00B30AD5"/>
+    <w:rPr>
+      <w:color w:val="0563C1" w:themeColor="hyperlink"/>
+      <w:u w:val="single"/>
+    </w:rPr>
+  </w:style>
+  <w:style w:type="paragraph" w:styleId="Abbildungsverzeichnis">
+    <w:name w:val="table of figures"/>
+    <w:basedOn w:val="Standard"/>
+    <w:next w:val="Standard"/>
+    <w:uiPriority w:val="99"/>
+    <w:unhideWhenUsed/>
+    <w:rsid w:val="00364B03"/>
+    <w:pPr>
+      <w:spacing w:after="0"/>
+    </w:pPr>
   </w:style>
 </w:styles>
 </file>
@@ -1580,4 +4648,16 @@
     </a:ext>
   </a:extLst>
 </a:theme>
+</file>
+
+<file path=customXml/item1.xml><?xml version="1.0" encoding="utf-8"?>
+<b:Sources xmlns:b="http://schemas.openxmlformats.org/officeDocument/2006/bibliography" xmlns="http://schemas.openxmlformats.org/officeDocument/2006/bibliography" SelectedStyle="\APASixthEditionOfficeOnline.xsl" StyleName="APA" Version="6"/>
+</file>
+
+<file path=customXml/itemProps1.xml><?xml version="1.0" encoding="utf-8"?>
+<ds:datastoreItem xmlns:ds="http://schemas.openxmlformats.org/officeDocument/2006/customXml" ds:itemID="{6D80AB21-05FC-44E3-B746-7C5036503F93}">
+  <ds:schemaRefs>
+    <ds:schemaRef ds:uri="http://schemas.openxmlformats.org/officeDocument/2006/bibliography"/>
+  </ds:schemaRefs>
+</ds:datastoreItem>
 </file>
</xml_diff>